<commit_message>
hw1 566 Apr 8
</commit_message>
<xml_diff>
--- a/docs/usp570/rr_usp570.docx
+++ b/docs/usp570/rr_usp570.docx
@@ -78,87 +78,13 @@
     </w:p>
     <w:p>
       <w:pPr>
-        <w:pStyle w:val="Heading1"/>
+        <w:pStyle w:val="Heading3"/>
       </w:pPr>
       <w:bookmarkStart w:id="20" w:name="mainpoint"/>
       <w:r>
         <w:t xml:space="preserve">Mainpoint</w:t>
       </w:r>
       <w:bookmarkEnd w:id="20"/>
-    </w:p>
-    <w:p>
-      <w:pPr>
-        <w:pStyle w:val="FirstParagraph"/>
-      </w:pPr>
-      <w:r>
-        <w:t xml:space="preserve">Accessibility is the keyword this week.</w:t>
-      </w:r>
-      <w:r>
-        <w:t xml:space="preserve"> </w:t>
-      </w:r>
-      <w:r>
-        <w:t xml:space="preserve">Levinson and Krizek (2018 ch. 1,2)</w:t>
-      </w:r>
-      <w:r>
-        <w:t xml:space="preserve"> </w:t>
-      </w:r>
-      <w:r>
-        <w:t xml:space="preserve">explains different ways of understanding that decision-making and introduces the concept of accessibiliy.</w:t>
-      </w:r>
-      <w:r>
-        <w:t xml:space="preserve"> </w:t>
-      </w:r>
-      <w:r>
-        <w:t xml:space="preserve">OECD (2017)</w:t>
-      </w:r>
-      <w:r>
-        <w:t xml:space="preserve"> </w:t>
-      </w:r>
-      <w:r>
-        <w:t xml:space="preserve">also provide some latest research findings, methodologies and data sources on urban accessibility.</w:t>
-      </w:r>
-      <w:r>
-        <w:t xml:space="preserve"> </w:t>
-      </w:r>
-      <w:r>
-        <w:t xml:space="preserve">Handy (2018)</w:t>
-      </w:r>
-      <w:r>
-        <w:t xml:space="preserve"> </w:t>
-      </w:r>
-      <w:r>
-        <w:t xml:space="preserve">further argues that Accessibility is more worth focusing on.</w:t>
-      </w:r>
-    </w:p>
-    <w:p>
-      <w:pPr>
-        <w:pStyle w:val="BodyText"/>
-      </w:pPr>
-      <w:r>
-        <w:t xml:space="preserve">Based on Planned Behavior Theory and Social Cognitive Theory,</w:t>
-      </w:r>
-      <w:r>
-        <w:t xml:space="preserve"> </w:t>
-      </w:r>
-      <w:r>
-        <w:t xml:space="preserve">Bopp, Gayah, and Campbell (2015)</w:t>
-      </w:r>
-      <w:r>
-        <w:t xml:space="preserve"> </w:t>
-      </w:r>
-      <w:r>
-        <w:t xml:space="preserve">explore the link between public transit use and active commuting, using a typical reseach using statistical method.</w:t>
-      </w:r>
-    </w:p>
-    <w:p>
-      <w:pPr>
-        <w:pStyle w:val="Heading1"/>
-      </w:pPr>
-      <w:bookmarkStart w:id="21" w:name="takeaway"/>
-      <w:r>
-        <w:t xml:space="preserve">Takeaway</w:t>
-      </w:r>
-      <w:bookmarkEnd w:id="21"/>
     </w:p>
     <w:p>
       <w:pPr>
@@ -177,13 +103,13 @@
         <w:pStyle w:val="FirstParagraph"/>
       </w:pPr>
       <w:r>
-        <w:t xml:space="preserve">Levinson and Krizek (2018, 4–5)</w:t>
-      </w:r>
-      <w:r>
-        <w:t xml:space="preserve"> </w:t>
-      </w:r>
-      <w:r>
-        <w:t xml:space="preserve">give a brief overview of some of the relevant theories, which largely have three sources: economics, psychology, and biology.</w:t>
+        <w:t xml:space="preserve">Levinson and Krizek (2018 ch. 1)</w:t>
+      </w:r>
+      <w:r>
+        <w:t xml:space="preserve"> </w:t>
+      </w:r>
+      <w:r>
+        <w:t xml:space="preserve">explains different ways of understanding that decision-making and give a brief overview of some of the relevant theories, which largely have three sources: economics, psychology, and biology [pp. 4-5].</w:t>
       </w:r>
       <w:r>
         <w:t xml:space="preserve"> </w:t>
@@ -210,12 +136,54 @@
         <w:rPr>
           <w:rStyle w:val="FootnoteReference"/>
         </w:rPr>
+        <w:footnoteReference w:id="21"/>
+      </w:r>
+      <w:r>
+        <w:t xml:space="preserve"> </w:t>
+      </w:r>
+      <w:r>
+        <w:t xml:space="preserve">and</w:t>
+      </w:r>
+      <w:r>
+        <w:t xml:space="preserve"> </w:t>
+      </w:r>
+      <w:r>
+        <w:rPr>
+          <w:i/>
+        </w:rPr>
+        <w:t xml:space="preserve">consumer behavior theory</w:t>
+      </w:r>
+      <w:r>
+        <w:rPr>
+          <w:rStyle w:val="FootnoteReference"/>
+        </w:rPr>
         <w:footnoteReference w:id="22"/>
       </w:r>
       <w:r>
         <w:t xml:space="preserve"> </w:t>
       </w:r>
       <w:r>
+        <w:t xml:space="preserve">in economics and psychology.</w:t>
+      </w:r>
+      <w:r>
+        <w:t xml:space="preserve"> </w:t>
+      </w:r>
+      <w:r>
+        <w:t xml:space="preserve">For transport choices tending to be discrete, scholars applied the utility theory to</w:t>
+      </w:r>
+      <w:r>
+        <w:t xml:space="preserve"> </w:t>
+      </w:r>
+      <w:r>
+        <w:rPr>
+          <w:i/>
+        </w:rPr>
+        <w:t xml:space="preserve">discrete-choice model</w:t>
+      </w:r>
+      <w:r>
+        <w:t xml:space="preserve"> </w:t>
+      </w:r>
+      <w:r>
         <w:t xml:space="preserve">and</w:t>
       </w:r>
       <w:r>
@@ -225,7 +193,7 @@
         <w:rPr>
           <w:i/>
         </w:rPr>
-        <w:t xml:space="preserve">consumer behavior theory</w:t>
+        <w:t xml:space="preserve">multinomial logit model</w:t>
       </w:r>
       <w:r>
         <w:rPr>
@@ -234,16 +202,15 @@
         <w:footnoteReference w:id="23"/>
       </w:r>
       <w:r>
-        <w:t xml:space="preserve"> </w:t>
-      </w:r>
-      <w:r>
-        <w:t xml:space="preserve">in economics and psychology.</w:t>
-      </w:r>
-      <w:r>
-        <w:t xml:space="preserve"> </w:t>
-      </w:r>
-      <w:r>
-        <w:t xml:space="preserve">For transport choices tending to be discrete, scholars applied the utility theory to</w:t>
+        <w:t xml:space="preserve">. Above models are associated with decisions to maximize utility while minimize cost.</w:t>
+      </w:r>
+    </w:p>
+    <w:p>
+      <w:pPr>
+        <w:pStyle w:val="BodyText"/>
+      </w:pPr>
+      <w:r>
+        <w:t xml:space="preserve">Another category is the cognitively oriented theories.</w:t>
       </w:r>
       <w:r>
         <w:t xml:space="preserve"> </w:t>
@@ -252,13 +219,16 @@
         <w:rPr>
           <w:i/>
         </w:rPr>
-        <w:t xml:space="preserve">discrete-choice model</w:t>
-      </w:r>
-      <w:r>
-        <w:t xml:space="preserve"> </w:t>
-      </w:r>
-      <w:r>
-        <w:t xml:space="preserve">and</w:t>
+        <w:t xml:space="preserve">social learning theory</w:t>
+      </w:r>
+      <w:r>
+        <w:rPr>
+          <w:rStyle w:val="FootnoteReference"/>
+        </w:rPr>
+        <w:footnoteReference w:id="24"/>
+      </w:r>
+      <w:r>
+        <w:t xml:space="preserve">, the</w:t>
       </w:r>
       <w:r>
         <w:t xml:space="preserve"> </w:t>
@@ -267,24 +237,16 @@
         <w:rPr>
           <w:i/>
         </w:rPr>
-        <w:t xml:space="preserve">multinomial logit model</w:t>
+        <w:t xml:space="preserve">theory of planned behavior</w:t>
       </w:r>
       <w:r>
         <w:rPr>
           <w:rStyle w:val="FootnoteReference"/>
         </w:rPr>
-        <w:footnoteReference w:id="24"/>
-      </w:r>
-      <w:r>
-        <w:t xml:space="preserve">. Above models are associated with decisions to maximize utility while minimize cost.</w:t>
-      </w:r>
-    </w:p>
-    <w:p>
-      <w:pPr>
-        <w:pStyle w:val="BodyText"/>
-      </w:pPr>
-      <w:r>
-        <w:t xml:space="preserve">Another category is the cognitively oriented theories.</w:t>
+        <w:footnoteReference w:id="25"/>
+      </w:r>
+      <w:r>
+        <w:t xml:space="preserve">, the</w:t>
       </w:r>
       <w:r>
         <w:t xml:space="preserve"> </w:t>
@@ -293,16 +255,16 @@
         <w:rPr>
           <w:i/>
         </w:rPr>
-        <w:t xml:space="preserve">social learning theory</w:t>
+        <w:t xml:space="preserve">social ecological models</w:t>
       </w:r>
       <w:r>
         <w:rPr>
           <w:rStyle w:val="FootnoteReference"/>
         </w:rPr>
-        <w:footnoteReference w:id="25"/>
-      </w:r>
-      <w:r>
-        <w:t xml:space="preserve">, the</w:t>
+        <w:footnoteReference w:id="26"/>
+      </w:r>
+      <w:r>
+        <w:t xml:space="preserve">, and the</w:t>
       </w:r>
       <w:r>
         <w:t xml:space="preserve"> </w:t>
@@ -311,51 +273,15 @@
         <w:rPr>
           <w:i/>
         </w:rPr>
-        <w:t xml:space="preserve">theory of planned behavior</w:t>
+        <w:t xml:space="preserve">prospect theory</w:t>
       </w:r>
       <w:r>
         <w:rPr>
           <w:rStyle w:val="FootnoteReference"/>
         </w:rPr>
-        <w:footnoteReference w:id="26"/>
-      </w:r>
-      <w:r>
-        <w:t xml:space="preserve">, the</w:t>
-      </w:r>
-      <w:r>
-        <w:t xml:space="preserve"> </w:t>
-      </w:r>
-      <w:r>
-        <w:rPr>
-          <w:i/>
-        </w:rPr>
-        <w:t xml:space="preserve">social ecological models</w:t>
-      </w:r>
-      <w:r>
-        <w:rPr>
-          <w:rStyle w:val="FootnoteReference"/>
-        </w:rPr>
         <w:footnoteReference w:id="27"/>
       </w:r>
       <w:r>
-        <w:t xml:space="preserve">, and the</w:t>
-      </w:r>
-      <w:r>
-        <w:t xml:space="preserve"> </w:t>
-      </w:r>
-      <w:r>
-        <w:rPr>
-          <w:i/>
-        </w:rPr>
-        <w:t xml:space="preserve">prospect theory</w:t>
-      </w:r>
-      <w:r>
-        <w:rPr>
-          <w:rStyle w:val="FootnoteReference"/>
-        </w:rPr>
-        <w:footnoteReference w:id="28"/>
-      </w:r>
-      <w:r>
         <w:t xml:space="preserve">.</w:t>
       </w:r>
       <w:r>
@@ -363,6 +289,24 @@
       </w:r>
       <w:r>
         <w:t xml:space="preserve">The cognitively oriented models are more explicit about the specific variables that explain behavior while models on utility theory are more explicit about the mechanism by which these variables act on behavior.</w:t>
+      </w:r>
+      <w:r>
+        <w:t xml:space="preserve"> </w:t>
+      </w:r>
+      <w:r>
+        <w:t xml:space="preserve">Based on Planned Behavior Theory and Social Cognitive Theory,</w:t>
+      </w:r>
+      <w:r>
+        <w:t xml:space="preserve"> </w:t>
+      </w:r>
+      <w:r>
+        <w:t xml:space="preserve">Bopp, Gayah, and Campbell (2015)</w:t>
+      </w:r>
+      <w:r>
+        <w:t xml:space="preserve"> </w:t>
+      </w:r>
+      <w:r>
+        <w:t xml:space="preserve">explore the link between public transit use and active commuting, using a typical reseach using statistical method.</w:t>
       </w:r>
     </w:p>
     <w:p>
@@ -434,6 +378,47 @@
         <w:pStyle w:val="FirstParagraph"/>
       </w:pPr>
       <w:r>
+        <w:t xml:space="preserve">Accessibility is the keyword this week. In addition to</w:t>
+      </w:r>
+      <w:r>
+        <w:t xml:space="preserve"> </w:t>
+      </w:r>
+      <w:r>
+        <w:t xml:space="preserve">Levinson and Krizek (2018 ch. 2)</w:t>
+      </w:r>
+      <w:r>
+        <w:t xml:space="preserve">,</w:t>
+      </w:r>
+      <w:r>
+        <w:t xml:space="preserve"> </w:t>
+      </w:r>
+      <w:r>
+        <w:t xml:space="preserve">OECD (2017)</w:t>
+      </w:r>
+      <w:r>
+        <w:t xml:space="preserve"> </w:t>
+      </w:r>
+      <w:r>
+        <w:t xml:space="preserve">provide some latest research findings, methodologies and data sources on urban accessibility.</w:t>
+      </w:r>
+      <w:r>
+        <w:t xml:space="preserve"> </w:t>
+      </w:r>
+      <w:r>
+        <w:t xml:space="preserve">Handy (2018)</w:t>
+      </w:r>
+      <w:r>
+        <w:t xml:space="preserve"> </w:t>
+      </w:r>
+      <w:r>
+        <w:t xml:space="preserve">further argues that Accessibility is more worth focusing on.</w:t>
+      </w:r>
+    </w:p>
+    <w:p>
+      <w:pPr>
+        <w:pStyle w:val="BodyText"/>
+      </w:pPr>
+      <w:r>
         <w:t xml:space="preserve">“</w:t>
       </w:r>
       <w:r>
@@ -502,10 +487,19 @@
         <w:rPr>
           <w:rStyle w:val="FootnoteReference"/>
         </w:rPr>
+        <w:footnoteReference w:id="28"/>
+      </w:r>
+      <w:r>
+        <w:t xml:space="preserve">, accessibility to employment</w:t>
+      </w:r>
+      <w:r>
+        <w:rPr>
+          <w:rStyle w:val="FootnoteReference"/>
+        </w:rPr>
         <w:footnoteReference w:id="29"/>
       </w:r>
       <w:r>
-        <w:t xml:space="preserve">, accessibility to employment</w:t>
+        <w:t xml:space="preserve">, overall accessibility</w:t>
       </w:r>
       <w:r>
         <w:rPr>
@@ -514,7 +508,7 @@
         <w:footnoteReference w:id="30"/>
       </w:r>
       <w:r>
-        <w:t xml:space="preserve">, overall accessibility</w:t>
+        <w:t xml:space="preserve">, and gravity model</w:t>
       </w:r>
       <w:r>
         <w:rPr>
@@ -523,15 +517,6 @@
         <w:footnoteReference w:id="31"/>
       </w:r>
       <w:r>
-        <w:t xml:space="preserve">, and gravity model</w:t>
-      </w:r>
-      <w:r>
-        <w:rPr>
-          <w:rStyle w:val="FootnoteReference"/>
-        </w:rPr>
-        <w:footnoteReference w:id="32"/>
-      </w:r>
-      <w:r>
         <w:t xml:space="preserve">. Network size indicates an attribute of built environment.</w:t>
       </w:r>
       <w:r>
@@ -564,7 +549,7 @@
         <w:pStyle w:val="BodyText"/>
       </w:pPr>
       <w:r>
-        <w:t xml:space="preserve">The authors mentioned that</w:t>
+        <w:t xml:space="preserve">In this part, authors says that</w:t>
       </w:r>
       <w:r>
         <w:t xml:space="preserve"> </w:t>
@@ -798,10 +783,19 @@
         <w:rPr>
           <w:rStyle w:val="FootnoteReference"/>
         </w:rPr>
+        <w:footnoteReference w:id="32"/>
+      </w:r>
+      <w:r>
+        <w:t xml:space="preserve">, complementors and competitors, chances) affect choices, absolute and relative accessibility</w:t>
+      </w:r>
+      <w:r>
+        <w:rPr>
+          <w:rStyle w:val="FootnoteReference"/>
+        </w:rPr>
         <w:footnoteReference w:id="33"/>
       </w:r>
       <w:r>
-        <w:t xml:space="preserve">, complementors and competitors, chances) affect choices, absolute and relative accessibility</w:t>
+        <w:t xml:space="preserve">, regional accessibility</w:t>
       </w:r>
       <w:r>
         <w:rPr>
@@ -810,15 +804,6 @@
         <w:footnoteReference w:id="34"/>
       </w:r>
       <w:r>
-        <w:t xml:space="preserve">, regional accessibility</w:t>
-      </w:r>
-      <w:r>
-        <w:rPr>
-          <w:rStyle w:val="FootnoteReference"/>
-        </w:rPr>
-        <w:footnoteReference w:id="35"/>
-      </w:r>
-      <w:r>
         <w:t xml:space="preserve"> </w:t>
       </w:r>
       <w:r>
@@ -827,13 +812,13 @@
     </w:p>
     <w:p>
       <w:pPr>
-        <w:pStyle w:val="Heading1"/>
-      </w:pPr>
-      <w:bookmarkStart w:id="36" w:name="discussion"/>
+        <w:pStyle w:val="Heading3"/>
+      </w:pPr>
+      <w:bookmarkStart w:id="35" w:name="discussion"/>
       <w:r>
         <w:t xml:space="preserve">Discussion</w:t>
       </w:r>
-      <w:bookmarkEnd w:id="36"/>
+      <w:bookmarkEnd w:id="35"/>
     </w:p>
     <w:p>
       <w:pPr>
@@ -959,7 +944,7 @@
         </w:numPr>
       </w:pPr>
       <w:r>
-        <w:t xml:space="preserve">How to improve study design.</w:t>
+        <w:t xml:space="preserve">How to improve the study design.</w:t>
       </w:r>
     </w:p>
     <w:p>
@@ -997,7 +982,7 @@
         <w:t xml:space="preserve"> </w:t>
       </w:r>
       <w:r>
-        <w:t xml:space="preserve">This result may be predeterminate because two levels in a factor are not independent. TSome multi-modal trips composed of transit commuting and active commuting make thing more complex. Other variables such as gender, race, and income level often have interaction effects. This study checks the colinearity but doesn’t report the details. A factorial design might help to identify the interaction effects among the choosen factors. The nonparametric test could work for depnedent factors.</w:t>
+        <w:t xml:space="preserve">This result may be predeterminate because two levels in a factor are not independent. Some multi-modal trips composed of transit commuting and active commuting make thing more complex. Other variables such as gender, race, and income level often have interaction effects. This study checks the colinearity but doesn’t report the details. A factorial design might help to identify the interaction effects among the choosen factors. The nonparametric test could work for depnedent factors.</w:t>
       </w:r>
     </w:p>
     <w:p>
@@ -1023,31 +1008,31 @@
         <w:t xml:space="preserve"> </w:t>
       </w:r>
       <w:r>
-        <w:t xml:space="preserve">This sampling way hurts the randomization more, which is a basic requirment for t-test. The final 748 participants are recruited by 5251 emails. If there are 9766 potential participants as authors said, the 748 participants represent the group who can access and are willing to complete the electronic survey, and who live in a transit-available commounity. The sample size are large enough but the numbers of observations are imbalanced (596 non public transit riders v.s. 152 public transit riders). These are common in social studies and are also highly likely having selection bias. Using the proportions tests to compare the observed proportion with national levels may help. For example, one fifth people’s income are higer than 50k $ per year in the U.S. (cencus, 2018), does this sample have same proportions? If not, the conclusion can describe some specific gorups. Some checks of normality, residual, and variances could help to improve the stduy design too.</w:t>
+        <w:t xml:space="preserve">This sampling way hurts the randomization more, which is a basic requirment for t-test. The final 748 participants are recruited by 5251 emails. If there are 9766 potential participants as authors said, the 748 participants largely represent the group who can access and are willing to complete the electronic survey, and who live in a transit-available commounity. The sample size are large enough but the numbers of observations are imbalanced (596 non public transit riders v.s. 152 public transit riders). These may be common in social studies and are also highly likely having selection bias. Using the proportions tests to compare the observed proportion with national levels may help. For example, one fifth people’s income are higer than 50k $ per year in the U.S. (cencus, 2018), does this sample have same proportions? If not, the conclusion can describe some specific gorups. Some checks of normality, residual, and variances could help to improve the stduy design too.</w:t>
       </w:r>
     </w:p>
     <w:p>
       <w:pPr>
         <w:pStyle w:val="Heading1"/>
       </w:pPr>
-      <w:bookmarkStart w:id="37" w:name="notes"/>
+      <w:bookmarkStart w:id="36" w:name="notes"/>
       <w:r>
         <w:t xml:space="preserve">Notes</w:t>
       </w:r>
+      <w:bookmarkEnd w:id="36"/>
+    </w:p>
+    <w:p>
+      <w:pPr>
+        <w:pStyle w:val="Heading1"/>
+      </w:pPr>
+      <w:bookmarkStart w:id="37" w:name="references"/>
+      <w:r>
+        <w:t xml:space="preserve">References</w:t>
+      </w:r>
       <w:bookmarkEnd w:id="37"/>
     </w:p>
-    <w:p>
-      <w:pPr>
-        <w:pStyle w:val="Heading1"/>
-      </w:pPr>
-      <w:bookmarkStart w:id="38" w:name="references"/>
-      <w:r>
-        <w:t xml:space="preserve">References</w:t>
-      </w:r>
-      <w:bookmarkEnd w:id="38"/>
-    </w:p>
-    <w:bookmarkStart w:id="56" w:name="refs"/>
-    <w:bookmarkStart w:id="40" w:name="ref-bopp2015examining"/>
+    <w:bookmarkStart w:id="55" w:name="refs"/>
+    <w:bookmarkStart w:id="39" w:name="ref-bopp2015examining"/>
     <w:p>
       <w:pPr>
         <w:pStyle w:val="Bibliography"/>
@@ -1073,7 +1058,7 @@
       <w:r>
         <w:t xml:space="preserve"> </w:t>
       </w:r>
-      <w:hyperlink r:id="rId39">
+      <w:hyperlink r:id="rId38">
         <w:r>
           <w:rPr>
             <w:rStyle w:val="Hyperlink"/>
@@ -1085,14 +1070,36 @@
         <w:t xml:space="preserve">.</w:t>
       </w:r>
     </w:p>
+    <w:bookmarkEnd w:id="39"/>
+    <w:bookmarkStart w:id="40" w:name="ref-casella2002statistical"/>
+    <w:p>
+      <w:pPr>
+        <w:pStyle w:val="Bibliography"/>
+      </w:pPr>
+      <w:r>
+        <w:t xml:space="preserve">Casella, George, and Roger L Berger. 2002.</w:t>
+      </w:r>
+      <w:r>
+        <w:t xml:space="preserve"> </w:t>
+      </w:r>
+      <w:r>
+        <w:rPr>
+          <w:i/>
+        </w:rPr>
+        <w:t xml:space="preserve">Statistical Inference</w:t>
+      </w:r>
+      <w:r>
+        <w:t xml:space="preserve">. Vol. 2. Duxbury Pacific Grove, CA.</w:t>
+      </w:r>
+    </w:p>
     <w:bookmarkEnd w:id="40"/>
-    <w:bookmarkStart w:id="41" w:name="ref-casella2002statistical"/>
+    <w:bookmarkStart w:id="41" w:name="ref-cervero1997paradigm"/>
     <w:p>
       <w:pPr>
         <w:pStyle w:val="Bibliography"/>
       </w:pPr>
       <w:r>
-        <w:t xml:space="preserve">Casella, George, and Roger L Berger. 2002.</w:t>
+        <w:t xml:space="preserve">Cervero, Robert. 1997. “Paradigm Shift: From Automobility to Accessibility Planning.”</w:t>
       </w:r>
       <w:r>
         <w:t xml:space="preserve"> </w:t>
@@ -1101,20 +1108,20 @@
         <w:rPr>
           <w:i/>
         </w:rPr>
-        <w:t xml:space="preserve">Statistical Inference</w:t>
-      </w:r>
-      <w:r>
-        <w:t xml:space="preserve">. Vol. 2. Duxbury Pacific Grove, CA.</w:t>
+        <w:t xml:space="preserve">Urban Futures (Canberra)</w:t>
+      </w:r>
+      <w:r>
+        <w:t xml:space="preserve">, no. 22. Housing; Urban Policy Section of the Dept. of Industry, Technology and …: 9.</w:t>
       </w:r>
     </w:p>
     <w:bookmarkEnd w:id="41"/>
-    <w:bookmarkStart w:id="42" w:name="ref-cervero1997paradigm"/>
+    <w:bookmarkStart w:id="42" w:name="ref-cervero1997travel"/>
     <w:p>
       <w:pPr>
         <w:pStyle w:val="Bibliography"/>
       </w:pPr>
       <w:r>
-        <w:t xml:space="preserve">Cervero, Robert. 1997. “Paradigm Shift: From Automobility to Accessibility Planning.”</w:t>
+        <w:t xml:space="preserve">Cervero, Robert, and Kara Kockelman. 1997. “Travel Demand and the 3Ds: Density, Diversity, and Design.”</w:t>
       </w:r>
       <w:r>
         <w:t xml:space="preserve"> </w:t>
@@ -1123,20 +1130,23 @@
         <w:rPr>
           <w:i/>
         </w:rPr>
-        <w:t xml:space="preserve">Urban Futures (Canberra)</w:t>
-      </w:r>
-      <w:r>
-        <w:t xml:space="preserve">, no. 22. Housing; Urban Policy Section of the Dept. of Industry, Technology and …: 9.</w:t>
+        <w:t xml:space="preserve">Transportation Research Part D: Transport and Environment</w:t>
+      </w:r>
+      <w:r>
+        <w:t xml:space="preserve"> </w:t>
+      </w:r>
+      <w:r>
+        <w:t xml:space="preserve">2 (3). Elsevier: 199–219.</w:t>
       </w:r>
     </w:p>
     <w:bookmarkEnd w:id="42"/>
-    <w:bookmarkStart w:id="43" w:name="ref-cervero1997travel"/>
+    <w:bookmarkStart w:id="43" w:name="ref-ewing2001travel"/>
     <w:p>
       <w:pPr>
         <w:pStyle w:val="Bibliography"/>
       </w:pPr>
       <w:r>
-        <w:t xml:space="preserve">Cervero, Robert, and Kara Kockelman. 1997. “Travel Demand and the 3Ds: Density, Diversity, and Design.”</w:t>
+        <w:t xml:space="preserve">Ewing, Reid, and Robert Cervero. 2001. “Travel and the Built Environment: A Synthesis.”</w:t>
       </w:r>
       <w:r>
         <w:t xml:space="preserve"> </w:t>
@@ -1145,53 +1155,28 @@
         <w:rPr>
           <w:i/>
         </w:rPr>
-        <w:t xml:space="preserve">Transportation Research Part D: Transport and Environment</w:t>
-      </w:r>
-      <w:r>
-        <w:t xml:space="preserve"> </w:t>
-      </w:r>
-      <w:r>
-        <w:t xml:space="preserve">2 (3). Elsevier: 199–219.</w:t>
+        <w:t xml:space="preserve">Transportation Research Record</w:t>
+      </w:r>
+      <w:r>
+        <w:t xml:space="preserve"> </w:t>
+      </w:r>
+      <w:r>
+        <w:t xml:space="preserve">1780 (1). SAGE Publications Sage CA: Los Angeles, CA: 87–114.</w:t>
       </w:r>
     </w:p>
     <w:bookmarkEnd w:id="43"/>
-    <w:bookmarkStart w:id="44" w:name="ref-ewing2001travel"/>
+    <w:bookmarkStart w:id="45" w:name="ref-handy2018enough"/>
     <w:p>
       <w:pPr>
         <w:pStyle w:val="Bibliography"/>
       </w:pPr>
       <w:r>
-        <w:t xml:space="preserve">Ewing, Reid, and Robert Cervero. 2001. “Travel and the Built Environment: A Synthesis.”</w:t>
-      </w:r>
-      <w:r>
-        <w:t xml:space="preserve"> </w:t>
-      </w:r>
-      <w:r>
-        <w:rPr>
-          <w:i/>
-        </w:rPr>
-        <w:t xml:space="preserve">Transportation Research Record</w:t>
-      </w:r>
-      <w:r>
-        <w:t xml:space="preserve"> </w:t>
-      </w:r>
-      <w:r>
-        <w:t xml:space="preserve">1780 (1). SAGE Publications Sage CA: Los Angeles, CA: 87–114.</w:t>
-      </w:r>
-    </w:p>
-    <w:bookmarkEnd w:id="44"/>
-    <w:bookmarkStart w:id="46" w:name="ref-handy2018enough"/>
-    <w:p>
-      <w:pPr>
-        <w:pStyle w:val="Bibliography"/>
-      </w:pPr>
-      <w:r>
         <w:t xml:space="preserve">Handy, Susan. 2018. “Enough with the ‘Ds’ Already—Let’s Get Back to ‘a’.” Transfers Magazine.</w:t>
       </w:r>
       <w:r>
         <w:t xml:space="preserve"> </w:t>
       </w:r>
-      <w:hyperlink r:id="rId45">
+      <w:hyperlink r:id="rId44">
         <w:r>
           <w:rPr>
             <w:rStyle w:val="Hyperlink"/>
@@ -1203,14 +1188,36 @@
         <w:t xml:space="preserve">.</w:t>
       </w:r>
     </w:p>
+    <w:bookmarkEnd w:id="45"/>
+    <w:bookmarkStart w:id="46" w:name="ref-jones2009role"/>
+    <w:p>
+      <w:pPr>
+        <w:pStyle w:val="Bibliography"/>
+      </w:pPr>
+      <w:r>
+        <w:t xml:space="preserve">Jones, Peter. 2009. “The Role of an Evolving Paradigm in Shaping International Transport Research and Policy Agendas over the Last 50 Years.” In</w:t>
+      </w:r>
+      <w:r>
+        <w:t xml:space="preserve"> </w:t>
+      </w:r>
+      <w:r>
+        <w:rPr>
+          <w:i/>
+        </w:rPr>
+        <w:t xml:space="preserve">Proceedings of the Xii International Association for Travel Behaviour Research Conference (Iatbr2009. Asu. Edu)</w:t>
+      </w:r>
+      <w:r>
+        <w:t xml:space="preserve">, 3:34. Travel behaviour research in an evolving world.</w:t>
+      </w:r>
+    </w:p>
     <w:bookmarkEnd w:id="46"/>
-    <w:bookmarkStart w:id="47" w:name="ref-jones2009role"/>
+    <w:bookmarkStart w:id="48" w:name="ref-levinson2018metropolitan"/>
     <w:p>
       <w:pPr>
         <w:pStyle w:val="Bibliography"/>
       </w:pPr>
       <w:r>
-        <w:t xml:space="preserve">Jones, Peter. 2009. “The Role of an Evolving Paradigm in Shaping International Transport Research and Policy Agendas over the Last 50 Years.” In</w:t>
+        <w:t xml:space="preserve">Levinson, David M, and Kevin J Krizek. 2018.</w:t>
       </w:r>
       <w:r>
         <w:t xml:space="preserve"> </w:t>
@@ -1219,28 +1226,6 @@
         <w:rPr>
           <w:i/>
         </w:rPr>
-        <w:t xml:space="preserve">Proceedings of the Xii International Association for Travel Behaviour Research Conference (Iatbr2009. Asu. Edu)</w:t>
-      </w:r>
-      <w:r>
-        <w:t xml:space="preserve">, 3:34. Travel behaviour research in an evolving world.</w:t>
-      </w:r>
-    </w:p>
-    <w:bookmarkEnd w:id="47"/>
-    <w:bookmarkStart w:id="49" w:name="ref-levinson2018metropolitan"/>
-    <w:p>
-      <w:pPr>
-        <w:pStyle w:val="Bibliography"/>
-      </w:pPr>
-      <w:r>
-        <w:t xml:space="preserve">Levinson, David M, and Kevin J Krizek. 2018.</w:t>
-      </w:r>
-      <w:r>
-        <w:t xml:space="preserve"> </w:t>
-      </w:r>
-      <w:r>
-        <w:rPr>
-          <w:i/>
-        </w:rPr>
         <w:t xml:space="preserve">Metropolitan Land Use and Transport: Planning for Place and Plexus</w:t>
       </w:r>
       <w:r>
@@ -1249,7 +1234,7 @@
       <w:r>
         <w:t xml:space="preserve"> </w:t>
       </w:r>
-      <w:hyperlink r:id="rId48">
+      <w:hyperlink r:id="rId47">
         <w:r>
           <w:rPr>
             <w:rStyle w:val="Hyperlink"/>
@@ -1261,8 +1246,8 @@
         <w:t xml:space="preserve">.</w:t>
       </w:r>
     </w:p>
-    <w:bookmarkEnd w:id="49"/>
-    <w:bookmarkStart w:id="51" w:name="ref-litman2017evaluating"/>
+    <w:bookmarkEnd w:id="48"/>
+    <w:bookmarkStart w:id="50" w:name="ref-litman2017evaluating"/>
     <w:p>
       <w:pPr>
         <w:pStyle w:val="Bibliography"/>
@@ -1285,7 +1270,7 @@
       <w:r>
         <w:t xml:space="preserve"> </w:t>
       </w:r>
-      <w:hyperlink r:id="rId50">
+      <w:hyperlink r:id="rId49">
         <w:r>
           <w:rPr>
             <w:rStyle w:val="Hyperlink"/>
@@ -1297,44 +1282,44 @@
         <w:t xml:space="preserve">.</w:t>
       </w:r>
     </w:p>
+    <w:bookmarkEnd w:id="50"/>
+    <w:bookmarkStart w:id="51" w:name="ref-lyons2016guidance"/>
+    <w:p>
+      <w:pPr>
+        <w:pStyle w:val="Bibliography"/>
+      </w:pPr>
+      <w:r>
+        <w:t xml:space="preserve">Lyons, Glenn, and Cody Davidson. 2016. “Guidance for Transport Planning and Policymaking in the Face of an Uncertain Future.”</w:t>
+      </w:r>
+      <w:r>
+        <w:t xml:space="preserve"> </w:t>
+      </w:r>
+      <w:r>
+        <w:rPr>
+          <w:i/>
+        </w:rPr>
+        <w:t xml:space="preserve">Transportation Research Part A: Policy and Practice</w:t>
+      </w:r>
+      <w:r>
+        <w:t xml:space="preserve"> </w:t>
+      </w:r>
+      <w:r>
+        <w:t xml:space="preserve">88. Elsevier: 104–16.</w:t>
+      </w:r>
+    </w:p>
     <w:bookmarkEnd w:id="51"/>
-    <w:bookmarkStart w:id="52" w:name="ref-lyons2016guidance"/>
+    <w:bookmarkStart w:id="53" w:name="ref-OECD2017linking"/>
     <w:p>
       <w:pPr>
         <w:pStyle w:val="Bibliography"/>
       </w:pPr>
       <w:r>
-        <w:t xml:space="preserve">Lyons, Glenn, and Cody Davidson. 2016. “Guidance for Transport Planning and Policymaking in the Face of an Uncertain Future.”</w:t>
-      </w:r>
-      <w:r>
-        <w:t xml:space="preserve"> </w:t>
-      </w:r>
-      <w:r>
-        <w:rPr>
-          <w:i/>
-        </w:rPr>
-        <w:t xml:space="preserve">Transportation Research Part A: Policy and Practice</w:t>
-      </w:r>
-      <w:r>
-        <w:t xml:space="preserve"> </w:t>
-      </w:r>
-      <w:r>
-        <w:t xml:space="preserve">88. Elsevier: 104–16.</w:t>
-      </w:r>
-    </w:p>
-    <w:bookmarkEnd w:id="52"/>
-    <w:bookmarkStart w:id="54" w:name="ref-OECD2017linking"/>
-    <w:p>
-      <w:pPr>
-        <w:pStyle w:val="Bibliography"/>
-      </w:pPr>
-      <w:r>
         <w:t xml:space="preserve">OECD, International Transport Forum. 2017. “Linking People and Places.” ITF.</w:t>
       </w:r>
       <w:r>
         <w:t xml:space="preserve"> </w:t>
       </w:r>
-      <w:hyperlink r:id="rId53">
+      <w:hyperlink r:id="rId52">
         <w:r>
           <w:rPr>
             <w:rStyle w:val="Hyperlink"/>
@@ -1346,18 +1331,18 @@
         <w:t xml:space="preserve">.</w:t>
       </w:r>
     </w:p>
+    <w:bookmarkEnd w:id="53"/>
+    <w:bookmarkStart w:id="54" w:name="ref-zhang2017life"/>
+    <w:p>
+      <w:pPr>
+        <w:pStyle w:val="Bibliography"/>
+      </w:pPr>
+      <w:r>
+        <w:t xml:space="preserve">Zhang, Junyi, and Veronique Van Acker. 2017. “Life-Oriented Travel Behavior Research: An Overview.” Elsevier.</w:t>
+      </w:r>
+    </w:p>
     <w:bookmarkEnd w:id="54"/>
-    <w:bookmarkStart w:id="55" w:name="ref-zhang2017life"/>
-    <w:p>
-      <w:pPr>
-        <w:pStyle w:val="Bibliography"/>
-      </w:pPr>
-      <w:r>
-        <w:t xml:space="preserve">Zhang, Junyi, and Veronique Van Acker. 2017. “Life-Oriented Travel Behavior Research: An Overview.” Elsevier.</w:t>
-      </w:r>
-    </w:p>
     <w:bookmarkEnd w:id="55"/>
-    <w:bookmarkEnd w:id="56"/>
     <w:sectPr/>
   </w:body>
 </w:document>
@@ -1383,7 +1368,7 @@
       </w:r>
     </w:p>
   </w:footnote>
-  <w:footnote w:id="22">
+  <w:footnote w:id="21">
     <w:p>
       <w:pPr>
         <w:pStyle w:val="FootnoteText"/>
@@ -1458,6 +1443,40 @@
       </w:r>
     </w:p>
   </w:footnote>
+  <w:footnote w:id="22">
+    <w:p>
+      <w:pPr>
+        <w:pStyle w:val="FootnoteText"/>
+      </w:pPr>
+      <w:r>
+        <w:rPr>
+          <w:rStyle w:val="FootnoteReference"/>
+        </w:rPr>
+        <w:footnoteRef/>
+      </w:r>
+      <w:r>
+        <w:t xml:space="preserve"> </w:t>
+      </w:r>
+      <w:r>
+        <w:t xml:space="preserve">Kelvin Lancaster’s</w:t>
+      </w:r>
+      <w:r>
+        <w:t xml:space="preserve"> </w:t>
+      </w:r>
+      <w:r>
+        <w:rPr>
+          <w:i/>
+        </w:rPr>
+        <w:t xml:space="preserve">consumer behavior theory</w:t>
+      </w:r>
+      <w:r>
+        <w:t xml:space="preserve"> </w:t>
+      </w:r>
+      <w:r>
+        <w:t xml:space="preserve">(1966) use a function of both the trip’s benefits and its costs to represent the demand for a transit trip.</w:t>
+      </w:r>
+    </w:p>
+  </w:footnote>
   <w:footnote w:id="23">
     <w:p>
       <w:pPr>
@@ -1473,7 +1492,7 @@
         <w:t xml:space="preserve"> </w:t>
       </w:r>
       <w:r>
-        <w:t xml:space="preserve">Kelvin Lancaster’s</w:t>
+        <w:t xml:space="preserve">Stanley Warner first applied concepts of</w:t>
       </w:r>
       <w:r>
         <w:t xml:space="preserve"> </w:t>
@@ -1482,13 +1501,55 @@
         <w:rPr>
           <w:i/>
         </w:rPr>
-        <w:t xml:space="preserve">consumer behavior theory</w:t>
-      </w:r>
-      <w:r>
-        <w:t xml:space="preserve"> </w:t>
-      </w:r>
-      <w:r>
-        <w:t xml:space="preserve">(1966) use a function of both the trip’s benefits and its costs to represent the demand for a transit trip.</w:t>
+        <w:t xml:space="preserve">utility theory</w:t>
+      </w:r>
+      <w:r>
+        <w:t xml:space="preserve"> </w:t>
+      </w:r>
+      <w:r>
+        <w:t xml:space="preserve">to disaggregate travel in 1962.</w:t>
+      </w:r>
+      <w:r>
+        <w:t xml:space="preserve"> </w:t>
+      </w:r>
+      <w:r>
+        <w:t xml:space="preserve">In 1975, Daniel McFadden formalized</w:t>
+      </w:r>
+      <w:r>
+        <w:t xml:space="preserve"> </w:t>
+      </w:r>
+      <w:r>
+        <w:rPr>
+          <w:i/>
+        </w:rPr>
+        <w:t xml:space="preserve">discrete-choice model</w:t>
+      </w:r>
+      <w:r>
+        <w:t xml:space="preserve"> </w:t>
+      </w:r>
+      <w:r>
+        <w:t xml:space="preserve">to predict transport mode choice in anticipation of the building of the Bay Area Rapid Transit (BART) system in the San Francisco Bay Area.</w:t>
+      </w:r>
+      <w:r>
+        <w:br w:type="textWrapping"/>
+      </w:r>
+      <w:r>
+        <w:t xml:space="preserve">Moshe Ben-Akiva and other transportation modelers developed the</w:t>
+      </w:r>
+      <w:r>
+        <w:t xml:space="preserve"> </w:t>
+      </w:r>
+      <w:r>
+        <w:rPr>
+          <w:i/>
+        </w:rPr>
+        <w:t xml:space="preserve">multinomial logit model</w:t>
+      </w:r>
+      <w:r>
+        <w:t xml:space="preserve"> </w:t>
+      </w:r>
+      <w:r>
+        <w:t xml:space="preserve">(MNL) in 1985.</w:t>
       </w:r>
     </w:p>
   </w:footnote>
@@ -1507,64 +1568,19 @@
         <w:t xml:space="preserve"> </w:t>
       </w:r>
       <w:r>
-        <w:t xml:space="preserve">Stanley Warner first applied concepts of</w:t>
-      </w:r>
-      <w:r>
-        <w:t xml:space="preserve"> </w:t>
-      </w:r>
-      <w:r>
-        <w:rPr>
-          <w:i/>
-        </w:rPr>
-        <w:t xml:space="preserve">utility theory</w:t>
-      </w:r>
-      <w:r>
-        <w:t xml:space="preserve"> </w:t>
-      </w:r>
-      <w:r>
-        <w:t xml:space="preserve">to disaggregate travel in 1962.</w:t>
-      </w:r>
-      <w:r>
-        <w:t xml:space="preserve"> </w:t>
-      </w:r>
-      <w:r>
-        <w:t xml:space="preserve">In 1975, Daniel McFadden formalized</w:t>
-      </w:r>
-      <w:r>
-        <w:t xml:space="preserve"> </w:t>
-      </w:r>
-      <w:r>
-        <w:rPr>
-          <w:i/>
-        </w:rPr>
-        <w:t xml:space="preserve">discrete-choice model</w:t>
-      </w:r>
-      <w:r>
-        <w:t xml:space="preserve"> </w:t>
-      </w:r>
-      <w:r>
-        <w:t xml:space="preserve">to predict transport mode choice in anticipation of the building of the Bay Area Rapid Transit (BART) system in the San Francisco Bay Area.</w:t>
-      </w:r>
-      <w:r>
-        <w:br w:type="textWrapping"/>
-      </w:r>
-      <w:r>
-        <w:t xml:space="preserve">Moshe Ben-Akiva and other transportation modelers developed the</w:t>
-      </w:r>
-      <w:r>
-        <w:t xml:space="preserve"> </w:t>
-      </w:r>
-      <w:r>
-        <w:rPr>
-          <w:i/>
-        </w:rPr>
-        <w:t xml:space="preserve">multinomial logit model</w:t>
-      </w:r>
-      <w:r>
-        <w:t xml:space="preserve"> </w:t>
-      </w:r>
-      <w:r>
-        <w:t xml:space="preserve">(MNL) in 1985.</w:t>
+        <w:t xml:space="preserve">Albert Bandura (1977) posits that by</w:t>
+      </w:r>
+      <w:r>
+        <w:t xml:space="preserve"> </w:t>
+      </w:r>
+      <w:r>
+        <w:t xml:space="preserve">“</w:t>
+      </w:r>
+      <w:r>
+        <w:t xml:space="preserve">observing others, one forms an idea of how new behaviors are performed, and on later occasions this coded information serves as a guide for action.</w:t>
+      </w:r>
+      <w:r>
+        <w:t xml:space="preserve">”</w:t>
       </w:r>
     </w:p>
   </w:footnote>
@@ -1583,19 +1599,88 @@
         <w:t xml:space="preserve"> </w:t>
       </w:r>
       <w:r>
-        <w:t xml:space="preserve">Albert Bandura (1977) posits that by</w:t>
-      </w:r>
-      <w:r>
-        <w:t xml:space="preserve"> </w:t>
+        <w:t xml:space="preserve">The theory of planned behavior focuses on the role of different types of beliefs in explaining behavior.</w:t>
+      </w:r>
+      <w:r>
+        <w:t xml:space="preserve"> </w:t>
+      </w:r>
+      <w:r>
+        <w:rPr>
+          <w:i/>
+        </w:rPr>
+        <w:t xml:space="preserve">Behavioral beliefs</w:t>
+      </w:r>
+      <w:r>
+        <w:t xml:space="preserve"> </w:t>
+      </w:r>
+      <w:r>
+        <w:t xml:space="preserve">(</w:t>
       </w:r>
       <w:r>
         <w:t xml:space="preserve">“</w:t>
       </w:r>
       <w:r>
-        <w:t xml:space="preserve">observing others, one forms an idea of how new behaviors are performed, and on later occasions this coded information serves as a guide for action.</w:t>
+        <w:t xml:space="preserve">What will result?</w:t>
       </w:r>
       <w:r>
         <w:t xml:space="preserve">”</w:t>
+      </w:r>
+      <w:r>
+        <w:t xml:space="preserve">) contribute to people’s perceptions of possible outcomes weighted by an evaluation of those outcomes.</w:t>
+      </w:r>
+      <w:r>
+        <w:t xml:space="preserve"> </w:t>
+      </w:r>
+      <w:r>
+        <w:rPr>
+          <w:i/>
+        </w:rPr>
+        <w:t xml:space="preserve">Normative beliefs</w:t>
+      </w:r>
+      <w:r>
+        <w:t xml:space="preserve"> </w:t>
+      </w:r>
+      <w:r>
+        <w:t xml:space="preserve">(</w:t>
+      </w:r>
+      <w:r>
+        <w:t xml:space="preserve">“</w:t>
+      </w:r>
+      <w:r>
+        <w:t xml:space="preserve">What would other people think?</w:t>
+      </w:r>
+      <w:r>
+        <w:t xml:space="preserve">”</w:t>
+      </w:r>
+      <w:r>
+        <w:t xml:space="preserve">) consider the reactions of referent individuals weighted by an individual’s motivation to comply with those referent individuals.</w:t>
+      </w:r>
+      <w:r>
+        <w:t xml:space="preserve"> </w:t>
+      </w:r>
+      <w:r>
+        <w:rPr>
+          <w:i/>
+        </w:rPr>
+        <w:t xml:space="preserve">Control beliefs</w:t>
+      </w:r>
+      <w:r>
+        <w:t xml:space="preserve"> </w:t>
+      </w:r>
+      <w:r>
+        <w:t xml:space="preserve">(</w:t>
+      </w:r>
+      <w:r>
+        <w:t xml:space="preserve">“</w:t>
+      </w:r>
+      <w:r>
+        <w:t xml:space="preserve">What else would facilitate or constrain this behavior?</w:t>
+      </w:r>
+      <w:r>
+        <w:t xml:space="preserve">”</w:t>
+      </w:r>
+      <w:r>
+        <w:t xml:space="preserve">) suggest the user considers an array of factors that may advance or inhibit the behavior and these are weighted by the perceived power of each factor.</w:t>
       </w:r>
     </w:p>
   </w:footnote>
@@ -1614,88 +1699,28 @@
         <w:t xml:space="preserve"> </w:t>
       </w:r>
       <w:r>
-        <w:t xml:space="preserve">The theory of planned behavior focuses on the role of different types of beliefs in explaining behavior.</w:t>
-      </w:r>
-      <w:r>
-        <w:t xml:space="preserve"> </w:t>
-      </w:r>
-      <w:r>
         <w:rPr>
           <w:i/>
         </w:rPr>
-        <w:t xml:space="preserve">Behavioral beliefs</w:t>
-      </w:r>
-      <w:r>
-        <w:t xml:space="preserve"> </w:t>
-      </w:r>
-      <w:r>
-        <w:t xml:space="preserve">(</w:t>
+        <w:t xml:space="preserve">Social ecological models</w:t>
+      </w:r>
+      <w:r>
+        <w:t xml:space="preserve"> </w:t>
+      </w:r>
+      <w:r>
+        <w:t xml:space="preserve">suggest that there are a variety of contexts—individual, interpersonal, organizational, and community—that operate at multiple levels to influence individual action.</w:t>
+      </w:r>
+      <w:r>
+        <w:t xml:space="preserve"> </w:t>
       </w:r>
       <w:r>
         <w:t xml:space="preserve">“</w:t>
       </w:r>
       <w:r>
-        <w:t xml:space="preserve">What will result?</w:t>
+        <w:t xml:space="preserve">In addition to intra-individual factors, ecological models say that human behavior is shaped by higher-level factors including organizational, policy, social, and physical environments, as well as dynamic interactions across multiple domains.</w:t>
       </w:r>
       <w:r>
         <w:t xml:space="preserve">”</w:t>
-      </w:r>
-      <w:r>
-        <w:t xml:space="preserve">) contribute to people’s perceptions of possible outcomes weighted by an evaluation of those outcomes.</w:t>
-      </w:r>
-      <w:r>
-        <w:t xml:space="preserve"> </w:t>
-      </w:r>
-      <w:r>
-        <w:rPr>
-          <w:i/>
-        </w:rPr>
-        <w:t xml:space="preserve">Normative beliefs</w:t>
-      </w:r>
-      <w:r>
-        <w:t xml:space="preserve"> </w:t>
-      </w:r>
-      <w:r>
-        <w:t xml:space="preserve">(</w:t>
-      </w:r>
-      <w:r>
-        <w:t xml:space="preserve">“</w:t>
-      </w:r>
-      <w:r>
-        <w:t xml:space="preserve">What would other people think?</w:t>
-      </w:r>
-      <w:r>
-        <w:t xml:space="preserve">”</w:t>
-      </w:r>
-      <w:r>
-        <w:t xml:space="preserve">) consider the reactions of referent individuals weighted by an individual’s motivation to comply with those referent individuals.</w:t>
-      </w:r>
-      <w:r>
-        <w:t xml:space="preserve"> </w:t>
-      </w:r>
-      <w:r>
-        <w:rPr>
-          <w:i/>
-        </w:rPr>
-        <w:t xml:space="preserve">Control beliefs</w:t>
-      </w:r>
-      <w:r>
-        <w:t xml:space="preserve"> </w:t>
-      </w:r>
-      <w:r>
-        <w:t xml:space="preserve">(</w:t>
-      </w:r>
-      <w:r>
-        <w:t xml:space="preserve">“</w:t>
-      </w:r>
-      <w:r>
-        <w:t xml:space="preserve">What else would facilitate or constrain this behavior?</w:t>
-      </w:r>
-      <w:r>
-        <w:t xml:space="preserve">”</w:t>
-      </w:r>
-      <w:r>
-        <w:t xml:space="preserve">) suggest the user considers an array of factors that may advance or inhibit the behavior and these are weighted by the perceived power of each factor.</w:t>
       </w:r>
     </w:p>
   </w:footnote>
@@ -1717,25 +1742,13 @@
         <w:rPr>
           <w:i/>
         </w:rPr>
-        <w:t xml:space="preserve">Social ecological models</w:t>
-      </w:r>
-      <w:r>
-        <w:t xml:space="preserve"> </w:t>
-      </w:r>
-      <w:r>
-        <w:t xml:space="preserve">suggest that there are a variety of contexts—individual, interpersonal, organizational, and community—that operate at multiple levels to influence individual action.</w:t>
-      </w:r>
-      <w:r>
-        <w:t xml:space="preserve"> </w:t>
-      </w:r>
-      <w:r>
-        <w:t xml:space="preserve">“</w:t>
-      </w:r>
-      <w:r>
-        <w:t xml:space="preserve">In addition to intra-individual factors, ecological models say that human behavior is shaped by higher-level factors including organizational, policy, social, and physical environments, as well as dynamic interactions across multiple domains.</w:t>
-      </w:r>
-      <w:r>
-        <w:t xml:space="preserve">”</w:t>
+        <w:t xml:space="preserve">Prospect theory</w:t>
+      </w:r>
+      <w:r>
+        <w:t xml:space="preserve"> </w:t>
+      </w:r>
+      <w:r>
+        <w:t xml:space="preserve">explains why people are seemingly irrational when analyzed through the prism of utility theory. Whereas formal utility theory assumes people only care about final outcomes, prospect theory suggests that decisions depend on how the alternatives are presented. The theory suggests that people are risk-averse when seeking potential gains; they are also risk-seeking when addressing potential losses.</w:t>
       </w:r>
     </w:p>
   </w:footnote>
@@ -1754,111 +1767,83 @@
         <w:t xml:space="preserve"> </w:t>
       </w:r>
       <w:r>
-        <w:rPr>
-          <w:i/>
-        </w:rPr>
-        <w:t xml:space="preserve">Prospect theory</w:t>
-      </w:r>
-      <w:r>
-        <w:t xml:space="preserve"> </w:t>
-      </w:r>
-      <w:r>
-        <w:t xml:space="preserve">explains why people are seemingly irrational when analyzed through the prism of utility theory. Whereas formal utility theory assumes people only care about final outcomes, prospect theory suggests that decisions depend on how the alternatives are presented. The theory suggests that people are risk-averse when seeking potential gains; they are also risk-seeking when addressing potential losses.</w:t>
+        <w:t xml:space="preserve">“</w:t>
+      </w:r>
+      <w:r>
+        <w:t xml:space="preserve">Law of the Network</w:t>
+      </w:r>
+      <w:r>
+        <w:t xml:space="preserve">”</w:t>
+      </w:r>
+      <w:r>
+        <w:t xml:space="preserve"> </w:t>
+      </w:r>
+      <w:r>
+        <w:t xml:space="preserve">(and in a computer networking context, Metcalfe’s Law, named for Robert Metcalfe, developer of the Ethernet networking standard) can be expressed as:</w:t>
+      </w:r>
+      <w:r>
+        <w:t xml:space="preserve"> </w:t>
+      </w:r>
+      <m:oMath>
+        <m:r>
+          <m:t>S</m:t>
+        </m:r>
+        <m:r>
+          <m:t>=</m:t>
+        </m:r>
+        <m:r>
+          <m:t>N</m:t>
+        </m:r>
+        <m:r>
+          <m:t>(</m:t>
+        </m:r>
+        <m:r>
+          <m:t>N</m:t>
+        </m:r>
+        <m:r>
+          <m:t>−</m:t>
+        </m:r>
+        <m:r>
+          <m:t>1</m:t>
+        </m:r>
+        <m:r>
+          <m:t>)</m:t>
+        </m:r>
+      </m:oMath>
+      <w:r>
+        <w:t xml:space="preserve">, where</w:t>
+      </w:r>
+      <w:r>
+        <w:t xml:space="preserve"> </w:t>
+      </w:r>
+      <m:oMath>
+        <m:r>
+          <m:t>S</m:t>
+        </m:r>
+      </m:oMath>
+      <w:r>
+        <w:t xml:space="preserve"> </w:t>
+      </w:r>
+      <w:r>
+        <w:t xml:space="preserve">is the size of the network (number of markets),</w:t>
+      </w:r>
+      <w:r>
+        <w:t xml:space="preserve"> </w:t>
+      </w:r>
+      <m:oMath>
+        <m:r>
+          <m:t>N</m:t>
+        </m:r>
+      </m:oMath>
+      <w:r>
+        <w:t xml:space="preserve"> </w:t>
+      </w:r>
+      <w:r>
+        <w:t xml:space="preserve">is the number of nodes.</w:t>
       </w:r>
     </w:p>
   </w:footnote>
   <w:footnote w:id="29">
-    <w:p>
-      <w:pPr>
-        <w:pStyle w:val="FootnoteText"/>
-      </w:pPr>
-      <w:r>
-        <w:rPr>
-          <w:rStyle w:val="FootnoteReference"/>
-        </w:rPr>
-        <w:footnoteRef/>
-      </w:r>
-      <w:r>
-        <w:t xml:space="preserve"> </w:t>
-      </w:r>
-      <w:r>
-        <w:t xml:space="preserve">“</w:t>
-      </w:r>
-      <w:r>
-        <w:t xml:space="preserve">Law of the Network</w:t>
-      </w:r>
-      <w:r>
-        <w:t xml:space="preserve">”</w:t>
-      </w:r>
-      <w:r>
-        <w:t xml:space="preserve"> </w:t>
-      </w:r>
-      <w:r>
-        <w:t xml:space="preserve">(and in a computer networking context, Metcalfe’s Law, named for Robert Metcalfe, developer of the Ethernet networking standard) can be expressed as:</w:t>
-      </w:r>
-      <w:r>
-        <w:t xml:space="preserve"> </w:t>
-      </w:r>
-      <m:oMath>
-        <m:r>
-          <m:t>S</m:t>
-        </m:r>
-        <m:r>
-          <m:t>=</m:t>
-        </m:r>
-        <m:r>
-          <m:t>N</m:t>
-        </m:r>
-        <m:r>
-          <m:t>(</m:t>
-        </m:r>
-        <m:r>
-          <m:t>N</m:t>
-        </m:r>
-        <m:r>
-          <m:t>−</m:t>
-        </m:r>
-        <m:r>
-          <m:t>1</m:t>
-        </m:r>
-        <m:r>
-          <m:t>)</m:t>
-        </m:r>
-      </m:oMath>
-      <w:r>
-        <w:t xml:space="preserve">, where</w:t>
-      </w:r>
-      <w:r>
-        <w:t xml:space="preserve"> </w:t>
-      </w:r>
-      <m:oMath>
-        <m:r>
-          <m:t>S</m:t>
-        </m:r>
-      </m:oMath>
-      <w:r>
-        <w:t xml:space="preserve"> </w:t>
-      </w:r>
-      <w:r>
-        <w:t xml:space="preserve">is the size of the network (number of markets),</w:t>
-      </w:r>
-      <w:r>
-        <w:t xml:space="preserve"> </w:t>
-      </w:r>
-      <m:oMath>
-        <m:r>
-          <m:t>N</m:t>
-        </m:r>
-      </m:oMath>
-      <w:r>
-        <w:t xml:space="preserve"> </w:t>
-      </w:r>
-      <w:r>
-        <w:t xml:space="preserve">is the number of nodes.</w:t>
-      </w:r>
-    </w:p>
-  </w:footnote>
-  <w:footnote w:id="30">
     <w:p>
       <w:pPr>
         <w:pStyle w:val="FootnoteText"/>
@@ -2081,7 +2066,7 @@
       </w:r>
     </w:p>
   </w:footnote>
-  <w:footnote w:id="31">
+  <w:footnote w:id="30">
     <w:p>
       <w:pPr>
         <w:pStyle w:val="FootnoteText"/>
@@ -2206,7 +2191,7 @@
       </m:oMath>
     </w:p>
   </w:footnote>
-  <w:footnote w:id="32">
+  <w:footnote w:id="31">
     <w:p>
       <w:pPr>
         <w:pStyle w:val="FootnoteText"/>
@@ -2905,6 +2890,25 @@
       </w:r>
     </w:p>
   </w:footnote>
+  <w:footnote w:id="32">
+    <w:p>
+      <w:pPr>
+        <w:pStyle w:val="FootnoteText"/>
+      </w:pPr>
+      <w:r>
+        <w:rPr>
+          <w:rStyle w:val="FootnoteReference"/>
+        </w:rPr>
+        <w:footnoteRef/>
+      </w:r>
+      <w:r>
+        <w:t xml:space="preserve"> </w:t>
+      </w:r>
+      <w:r>
+        <w:t xml:space="preserve">Constraints are matters that—voluntarily or involuntarily, explicitly or implicitly—set bounds on the daily, weekly, annual, or longer-term decisions that a household makes; they limit the range of opportunities available to any one person and demarcate the frontier that an individual cannot or will not cross. Primary constraints include time, space, finances, and responsibility.</w:t>
+      </w:r>
+    </w:p>
+  </w:footnote>
   <w:footnote w:id="33">
     <w:p>
       <w:pPr>
@@ -2920,36 +2924,17 @@
         <w:t xml:space="preserve"> </w:t>
       </w:r>
       <w:r>
-        <w:t xml:space="preserve">Constraints are matters that—voluntarily or involuntarily, explicitly or implicitly—set bounds on the daily, weekly, annual, or longer-term decisions that a household makes; they limit the range of opportunities available to any one person and demarcate the frontier that an individual cannot or will not cross. Primary constraints include time, space, finances, and responsibility.</w:t>
+        <w:t xml:space="preserve">Absolute accessibility is the total measure of accessibility within a particular area. A transport improvement increases overall accessibility—analogous to increasing the size of the pie.</w:t>
+      </w:r>
+      <w:r>
+        <w:t xml:space="preserve"> </w:t>
+      </w:r>
+      <w:r>
+        <w:t xml:space="preserve">Relative accessibility is the share of total accessibility associated with a particular place. A new transport facility increases the relative accessibility of those points that can directly use the facility—analogous to increasing the percentage of the pie that a particular slice comprises.</w:t>
       </w:r>
     </w:p>
   </w:footnote>
   <w:footnote w:id="34">
-    <w:p>
-      <w:pPr>
-        <w:pStyle w:val="FootnoteText"/>
-      </w:pPr>
-      <w:r>
-        <w:rPr>
-          <w:rStyle w:val="FootnoteReference"/>
-        </w:rPr>
-        <w:footnoteRef/>
-      </w:r>
-      <w:r>
-        <w:t xml:space="preserve"> </w:t>
-      </w:r>
-      <w:r>
-        <w:t xml:space="preserve">Absolute accessibility is the total measure of accessibility within a particular area. A transport improvement increases overall accessibility—analogous to increasing the size of the pie.</w:t>
-      </w:r>
-      <w:r>
-        <w:t xml:space="preserve"> </w:t>
-      </w:r>
-      <w:r>
-        <w:t xml:space="preserve">Relative accessibility is the share of total accessibility associated with a particular place. A new transport facility increases the relative accessibility of those points that can directly use the facility—analogous to increasing the percentage of the pie that a particular slice comprises.</w:t>
-      </w:r>
-    </w:p>
-  </w:footnote>
-  <w:footnote w:id="35">
     <w:p>
       <w:pPr>
         <w:pStyle w:val="FootnoteText"/>

</xml_diff>

<commit_message>
563 HW2 Apr 17
</commit_message>
<xml_diff>
--- a/docs/usp570/rr_usp570.docx
+++ b/docs/usp570/rr_usp570.docx
@@ -85,31 +85,25 @@
         <w:pStyle w:val="FirstParagraph"/>
       </w:pPr>
       <w:r>
+        <w:t xml:space="preserve">Levinson and Krizek (2018)</w:t>
+      </w:r>
+      <w:r>
+        <w:t xml:space="preserve"> </w:t>
+      </w:r>
+      <w:r>
+        <w:t xml:space="preserve">emphasize transportation is a necessary but not a sufficient factor for any development. Meanwhile,</w:t>
+      </w:r>
+      <w:r>
+        <w:t xml:space="preserve"> </w:t>
+      </w:r>
+      <w:r>
         <w:t xml:space="preserve">Muller (2017)</w:t>
       </w:r>
       <w:r>
         <w:t xml:space="preserve"> </w:t>
       </w:r>
       <w:r>
-        <w:t xml:space="preserve">reviews the evolution of the U.S. urban form and describe the four eras of intrametropolitan growth inludes walking-horsecar era, electric streetcar era, recreational auto era, and freeway era. We can see the transportation technology is a determining constraint to other factors for urban form. The four-stage urban transportation development have their dominated spatial structure, which cannot be represented by some socio-economic factors. In the last section of his paper wrote in 1995, Muller stated the two problem of congestion and spatial mismatch caused by suburbanization and auto dependency. He also summarized some socioeconomic dynamics such as postindustrial economy, globalization, and the expansion of the services sector. He didn’t talk about how new transportation techonology may launch the next era of metroplitian expansion. Now we can see some emerging techonological breakthrough is happening. Intelligent Transportation Systems (ITS) are replaceing precious travel decision mechanism. Many scholars start to predict the new urban forms affeceted by autononous vehicles.</w:t>
-      </w:r>
-      <w:r>
-        <w:t xml:space="preserve"> </w:t>
-      </w:r>
-      <w:r>
-        <w:t xml:space="preserve">However, admitting techonolgy as a initial force cannont tel us how will it forge a decidedly different future. As</w:t>
-      </w:r>
-      <w:r>
-        <w:t xml:space="preserve"> </w:t>
-      </w:r>
-      <w:r>
-        <w:t xml:space="preserve">Levinson and Krizek (2018)</w:t>
-      </w:r>
-      <w:r>
-        <w:t xml:space="preserve"> </w:t>
-      </w:r>
-      <w:r>
-        <w:t xml:space="preserve">emphasise transportation is a neccessary but not a sufficient factor for any development.</w:t>
+        <w:t xml:space="preserve">reviews the evolution of the U.S. urban form and describe the four eras of intrametropolitan growth: walking-horsecar era, electric streetcar era, recreational auto era, and freeway era. Each of the four-stage urban transportation development has its dominated spatial structure, which is hard represented by other socio-economic concepts. We can see the transportation technology is a determining constraint to other factors for urban form. In the last section of his paper wrote in 1995, Muller stated the two problems of congestion and spatial mismatch caused by suburbanization and auto dependency. He also summarized some socioeconomic dynamics such as postindustrial economy, globalization, and the expansion of the services sector. He didn’t talk about how new transportation technology may launch the next era of metropolitan expansion. Now we can see some emerging technological breakthrough is happening. Intelligent Transportation Systems (ITS) are replacing precious travel decision mechanism step by step. Except admitting technology as an initial force, many scholars start to explore how the new force will forge a decidedly different future of urban forms.</w:t>
       </w:r>
     </w:p>
     <w:p>
@@ -135,7 +129,7 @@
         <w:t xml:space="preserve"> </w:t>
       </w:r>
       <w:r>
-        <w:t xml:space="preserve">introduce several theories and models explaining how transport influences residential location preferences. From an economic perspective, the transport cost is the core element in Thünen’s model of agricultural land and Alonso’s Bid-rent theory. Meanwhile, Schelling’s Segregation Model and Tiebout’s model of</w:t>
+        <w:t xml:space="preserve">introduces several theories and models explaining how transport influences residential location preferences. From an economic perspective, the transport cost is the core element in Thünen’s model of agricultural land and Alonso’s Bid-rent theory. Meanwhile, Schelling’s Segregation Model and Tiebout’s model of</w:t>
       </w:r>
       <w:r>
         <w:t xml:space="preserve"> </w:t>
@@ -176,7 +170,7 @@
         <w:t xml:space="preserve">“</w:t>
       </w:r>
       <w:r>
-        <w:t xml:space="preserve">the theory of behavior based on gravity models assume that geograohy plays a prominent role in predicting who interacts with whom and how frequently.</w:t>
+        <w:t xml:space="preserve">the theory of behavior based on gravity models assume that geography plays a prominent role in predicting who interacts with whom and how frequently.</w:t>
       </w:r>
       <w:r>
         <w:t xml:space="preserve">”</w:t>
@@ -185,7 +179,7 @@
         <w:t xml:space="preserve"> </w:t>
       </w:r>
       <w:r>
-        <w:t xml:space="preserve">This theory can explain the macro structure. Some evidences such as</w:t>
+        <w:t xml:space="preserve">This theory can explain the macrostructure. Some evidence such as</w:t>
       </w:r>
       <w:r>
         <w:t xml:space="preserve"> </w:t>
@@ -221,7 +215,7 @@
         <w:t xml:space="preserve"> </w:t>
       </w:r>
       <w:r>
-        <w:t xml:space="preserve">show that transportation network is only a part of travel decisions. Social networks with a</w:t>
+        <w:t xml:space="preserve">show that the transportation network is only a part of travel decisions. Social networks with a</w:t>
       </w:r>
       <w:r>
         <w:t xml:space="preserve"> </w:t>
@@ -247,7 +241,7 @@
         <w:pStyle w:val="BodyText"/>
       </w:pPr>
       <w:r>
-        <w:t xml:space="preserve">The mechanism of social networks is difficult to define and messure by such as</w:t>
+        <w:t xml:space="preserve">The mechanism of social networks is difficult to define and measure by such as</w:t>
       </w:r>
       <w:r>
         <w:t xml:space="preserve"> </w:t>
@@ -256,28 +250,28 @@
         <w:t xml:space="preserve">‘</w:t>
       </w:r>
       <w:r>
-        <w:t xml:space="preserve">weak or strong link</w:t>
+        <w:t xml:space="preserve">weak or strong link,</w:t>
       </w:r>
       <w:r>
         <w:t xml:space="preserve">’</w:t>
       </w:r>
       <w:r>
-        <w:t xml:space="preserve">,</w:t>
-      </w:r>
-      <w:r>
         <w:t xml:space="preserve"> </w:t>
       </w:r>
       <w:r>
         <w:t xml:space="preserve">‘</w:t>
       </w:r>
       <w:r>
-        <w:t xml:space="preserve">close relation or not</w:t>
+        <w:t xml:space="preserve">close relation or not.</w:t>
       </w:r>
       <w:r>
         <w:t xml:space="preserve">’</w:t>
       </w:r>
       <w:r>
-        <w:t xml:space="preserve">. We have to depend on modeling to connnect the phenomenon and the roots. It is important to highlight the complex and indirect role of grography from</w:t>
+        <w:t xml:space="preserve"> </w:t>
+      </w:r>
+      <w:r>
+        <w:t xml:space="preserve">We have to depend on modeling to connect the phenomenon and the roots. It is important to highlight the complex and indirect role of geography from</w:t>
       </w:r>
       <w:r>
         <w:t xml:space="preserve"> </w:t>
@@ -339,7 +333,7 @@
         <w:pStyle w:val="FirstParagraph"/>
       </w:pPr>
       <w:r>
-        <w:t xml:space="preserve">All the three studies used ordinary least-squares (OLS) modeling, which based on maximum likelihood principle.</w:t>
+        <w:t xml:space="preserve">All the three studies used ordinary least-squares (OLS) modeling, which based on the maximum likelihood principle.</w:t>
       </w:r>
       <w:r>
         <w:t xml:space="preserve"> </w:t>
@@ -411,7 +405,7 @@
         <w:t xml:space="preserve"> </w:t>
       </w:r>
       <w:r>
-        <w:t xml:space="preserve">employ a a spatiotemporal autocorrelation model to overcome the potentially confounding modeling errors. To avoid sample bias,</w:t>
+        <w:t xml:space="preserve">employ a spatiotemporal autocorrelation model to overcome the potentially confounding modeling errors. To avoid sample bias,</w:t>
       </w:r>
       <w:r>
         <w:t xml:space="preserve"> </w:t>
@@ -420,7 +414,7 @@
         <w:t xml:space="preserve">Welch, Gehrke, and Wang (2016)</w:t>
       </w:r>
       <w:r>
-        <w:t xml:space="preserve">’s spatial panel data model adopt a bootstrapping regression estimates with a nonparametric approach, which constructed a ’pseudo spatial panel dataset</w:t>
+        <w:t xml:space="preserve">’s spatial panel data model adopts bootstrapping regression estimates with a nonparametric approach, which constructed a ’pseudo spatial panel dataset</w:t>
       </w:r>
       <w:r>
         <w:t xml:space="preserve">’</w:t>
@@ -443,7 +437,7 @@
         <w:t xml:space="preserve"> </w:t>
       </w:r>
       <w:r>
-        <w:t xml:space="preserve">examine the simple effects of LRT. The other two research conside the corelated effects of improved bike and rail transit facility access.</w:t>
+        <w:t xml:space="preserve">examine the simple effects of LRT. The other two research consider the correlated effects of improved bike and rail transit facility access.</w:t>
       </w:r>
       <w:r>
         <w:t xml:space="preserve"> </w:t>
@@ -455,7 +449,7 @@
         <w:t xml:space="preserve"> </w:t>
       </w:r>
       <w:r>
-        <w:t xml:space="preserve">evaluate the combined effect of accessibility and nuisance respond the distance from station or line. However, for LRT, the positive effect of accessibility is only related with the station, not the line.</w:t>
+        <w:t xml:space="preserve">evaluate the combined effect of accessibility and nuisance respond to the distance from station or line. However, for LRT, the positive effect of accessibility is only related to the station, not the line.</w:t>
       </w:r>
       <w:r>
         <w:t xml:space="preserve"> </w:t>
@@ -475,19 +469,7 @@
         <w:pStyle w:val="BodyText"/>
       </w:pPr>
       <w:r>
-        <w:t xml:space="preserve">‘</w:t>
-      </w:r>
-      <w:r>
-        <w:t xml:space="preserve">Long term</w:t>
-      </w:r>
-      <w:r>
-        <w:t xml:space="preserve">’</w:t>
-      </w:r>
-      <w:r>
-        <w:t xml:space="preserve"> </w:t>
-      </w:r>
-      <w:r>
-        <w:t xml:space="preserve">means observe the cumulated effects by cross-sectional data analysis.</w:t>
+        <w:t xml:space="preserve">Cross-sectional data analysis observes the cumulated effects in the long term.</w:t>
       </w:r>
       <w:r>
         <w:t xml:space="preserve"> </w:t>
@@ -499,7 +481,7 @@
         <w:t xml:space="preserve"> </w:t>
       </w:r>
       <w:r>
-        <w:t xml:space="preserve">think panel dataset can examine the long-term influence better. Since the opening of the Yellow Line in 2004, Green Line in 2009, and Central Loop Line in 2012, is DID method comparing the pre- and post-treatment effects from transit investments better?</w:t>
+        <w:t xml:space="preserve">think panel dataset can examine the long-term influence better. We know the opening of the Yellow Line in 2004, Green Line in 2009, and Central Loop Line in 2012. Is DID method comparing the pre- and post-treatment effects from transit investments better?</w:t>
       </w:r>
     </w:p>
     <w:p>
@@ -551,7 +533,7 @@
         <w:t xml:space="preserve"> </w:t>
       </w:r>
       <w:r>
-        <w:t xml:space="preserve">divide the home attributes to three catagories: structural (including internal and external) attributes, location attributes, and neighborhood characteristics. All three studies basically follow this division.</w:t>
+        <w:t xml:space="preserve">divide the home attributes into three categories: structural (including internal and external) attributes, location attributes, and neighborhood characteristics. All three studies follow this division.</w:t>
       </w:r>
       <w:r>
         <w:t xml:space="preserve"> </w:t>
@@ -569,7 +551,7 @@
         <w:t xml:space="preserve"> </w:t>
       </w:r>
       <w:r>
-        <w:t xml:space="preserve">distinguish the two property types of SFHs and MFHs, add the advanced bicycle facility characteristics. Her study measures bothease of access (distance) and extensiveness of bike network (density).</w:t>
+        <w:t xml:space="preserve">distinguish the two property types of SFHs and MFHs, add the advanced bicycle facility characteristics. Her study measures both ease of access (distance) and extensiveness of bike network (density).</w:t>
       </w:r>
       <w:r>
         <w:t xml:space="preserve"> </w:t>
@@ -581,7 +563,7 @@
         <w:t xml:space="preserve"> </w:t>
       </w:r>
       <w:r>
-        <w:t xml:space="preserve">examine the bike facilities types,including local and regional, on-street and off-street.</w:t>
+        <w:t xml:space="preserve">examine the bike facilities types, including local and regional, on-street and off-street.</w:t>
       </w:r>
       <w:r>
         <w:t xml:space="preserve"> </w:t>
@@ -643,13 +625,13 @@
         <w:t xml:space="preserve"> </w:t>
       </w:r>
       <w:r>
-        <w:t xml:space="preserve">further found extensiveness of the bike network is a positive and statistically significant contributor to property prices after controlling for proximity to bike facilites and other internal and external variables.</w:t>
-      </w:r>
-      <w:r>
-        <w:t xml:space="preserve"> </w:t>
-      </w:r>
-      <w:r>
-        <w:t xml:space="preserve">As more studies on different urban regions, a meta analysis may be neccessary.</w:t>
+        <w:t xml:space="preserve">further found extensiveness of the bike network is a positive and statistically significant contributor to property prices after controlling for proximity to bike facilities and other internal and external variables.</w:t>
+      </w:r>
+      <w:r>
+        <w:t xml:space="preserve"> </w:t>
+      </w:r>
+      <w:r>
+        <w:t xml:space="preserve">As more and more studies on different urban regions, a meta-analysis may be valuable.</w:t>
       </w:r>
     </w:p>
     <w:p>
@@ -1692,7 +1674,7 @@
                     </m:mc>
                     <m:mc>
                       <m:mcPr>
-                        <m:mcJc m:val="center"/>
+                        <m:mcJc m:val="left"/>
                         <m:count m:val="1"/>
                       </m:mcPr>
                     </m:mc>
@@ -1761,6 +1743,7 @@
                       <m:t>u</m:t>
                     </m:r>
                   </m:e>
+                  <m:e/>
                 </m:mr>
                 <m:mr>
                   <m:e>

</xml_diff>

<commit_message>
570 PM May 1
</commit_message>
<xml_diff>
--- a/docs/usp570/rr_usp570.docx
+++ b/docs/usp570/rr_usp570.docx
@@ -55,7 +55,7 @@
         <w:t xml:space="preserve"> </w:t>
       </w:r>
       <w:r>
-        <w:t xml:space="preserve">4</w:t>
+        <w:t xml:space="preserve">5</w:t>
       </w:r>
     </w:p>
     <w:p>
@@ -67,7 +67,7 @@
         </w:numPr>
       </w:pPr>
       <w:r>
-        <w:t xml:space="preserve">Balance and imbalance, the theories of location selection</w:t>
+        <w:t xml:space="preserve">virtuous circle or vicious circle in mode split</w:t>
       </w:r>
     </w:p>
     <w:p>
@@ -75,13 +75,25 @@
         <w:pStyle w:val="FirstParagraph"/>
       </w:pPr>
       <w:r>
-        <w:t xml:space="preserve">Levinson and Krizek (2018)</w:t>
-      </w:r>
-      <w:r>
-        <w:t xml:space="preserve"> </w:t>
-      </w:r>
-      <w:r>
-        <w:t xml:space="preserve">introduce how the networks within economies dictate the current lay of land use. The networks include public and non-public entities. The firms as the non-public entities, including developers and locators (non-retailers [Chapter.8] and retailers [Chapter.9]), always try to reduce transaction costs taking place within firms while market-saving transaction costs by the gains from specialization and economies of scale. Developers provide space for producing/consuming, exchanging, and connecting.</w:t>
+        <w:t xml:space="preserve">Levinson and Krizek (2018 Chapter.5)</w:t>
+      </w:r>
+      <w:r>
+        <w:t xml:space="preserve"> </w:t>
+      </w:r>
+      <w:r>
+        <w:t xml:space="preserve">introduce some concepts about individual demand, modal competition, and network effects explain the mode choice decisions. The discipline of psychology defines travel behavior as habitual behavior which means</w:t>
+      </w:r>
+      <w:r>
+        <w:t xml:space="preserve"> </w:t>
+      </w:r>
+      <w:r>
+        <w:t xml:space="preserve">“</w:t>
+      </w:r>
+      <w:r>
+        <w:t xml:space="preserve">learned sequences of acts that have become automatic responses to specific cues, and are functional in obtaining certain goals or end-states.</w:t>
+      </w:r>
+      <w:r>
+        <w:t xml:space="preserve">”</w:t>
       </w:r>
     </w:p>
     <w:p>
@@ -89,22 +101,34 @@
         <w:pStyle w:val="BodyText"/>
       </w:pPr>
       <w:r>
-        <w:t xml:space="preserve">Suppliers, competitors, complementors, and customers are four basic factors of firms’ location selection in metropolitan areas</w:t>
-      </w:r>
-      <w:r>
-        <w:t xml:space="preserve"> </w:t>
-      </w:r>
-      <w:r>
-        <w:t xml:space="preserve">Levinson and Krizek (2018 Chapter.8)</w:t>
-      </w:r>
-      <w:r>
-        <w:t xml:space="preserve">. The four factors also form an economic network, which dominates a business’s location related to the proximity of both labor and material, which is called the supply chain.</w:t>
-      </w:r>
-      <w:r>
-        <w:t xml:space="preserve"> </w:t>
-      </w:r>
-      <w:r>
-        <w:t xml:space="preserve">The supply chain is</w:t>
+        <w:t xml:space="preserve">Travelers are generally individually rational. They select the automobile for transit’s weakness in terms of door-to-door travel time.</w:t>
+      </w:r>
+      <w:r>
+        <w:t xml:space="preserve"> </w:t>
+      </w:r>
+      <w:r>
+        <w:rPr>
+          <w:b/>
+        </w:rPr>
+        <w:t xml:space="preserve">Wardrop’s Principle of User Equilibrium</w:t>
+      </w:r>
+      <w:r>
+        <w:t xml:space="preserve">10 states that users are minimizing their own time rather than reducing society’s overall travel time.</w:t>
+      </w:r>
+      <w:r>
+        <w:t xml:space="preserve"> </w:t>
+      </w:r>
+      <w:r>
+        <w:rPr>
+          <w:b/>
+        </w:rPr>
+        <w:t xml:space="preserve">arms race</w:t>
+      </w:r>
+      <w:r>
+        <w:t xml:space="preserve"> </w:t>
+      </w:r>
+      <w:r>
+        <w:t xml:space="preserve">is another reason of consumer prefer SUVs than compact cars, choosing car instead of bicycle in some case. The competition between users leads to overuse</w:t>
       </w:r>
       <w:r>
         <w:t xml:space="preserve"> </w:t>
@@ -113,13 +137,16 @@
         <w:t xml:space="preserve">“</w:t>
       </w:r>
       <w:r>
-        <w:t xml:space="preserve">a network of facilities and distribution options that procures materials, transforms the materials into intermediate and finished products, and distributes the finished products to customers.</w:t>
+        <w:t xml:space="preserve">common pool</w:t>
       </w:r>
       <w:r>
         <w:t xml:space="preserve">”</w:t>
       </w:r>
       <w:r>
-        <w:t xml:space="preserve">(Ganeshan and Harrison 2005)</w:t>
+        <w:t xml:space="preserve"> </w:t>
+      </w:r>
+      <w:r>
+        <w:t xml:space="preserve">resources that have limited supply and free access, bids up the cost for everyone. The competition between modes may result in socially sub-optimal results and lead to a vicious circle.</w:t>
       </w:r>
     </w:p>
     <w:p>
@@ -127,55 +154,40 @@
         <w:pStyle w:val="BodyText"/>
       </w:pPr>
       <w:r>
-        <w:t xml:space="preserve">Most of the location-related theories based on the assumption of minimizing transportation cost and maximizing externalities. From Alfred Weber’s Industrial Location Theory to</w:t>
-      </w:r>
-      <w:r>
-        <w:t xml:space="preserve"> </w:t>
-      </w:r>
-      <w:r>
-        <w:t xml:space="preserve">Alonso (1960)</w:t>
-      </w:r>
-      <w:r>
-        <w:t xml:space="preserve">‘</w:t>
-      </w:r>
-      <w:r>
-        <w:t xml:space="preserve">s bid-rent curve in a monocentric city,</w:t>
-      </w:r>
-      <w:r>
-        <w:t xml:space="preserve"> </w:t>
-      </w:r>
-      <w:r>
-        <w:t xml:space="preserve">Christaller (1966)</w:t>
-      </w:r>
-      <w:r>
-        <w:t xml:space="preserve">’s central place theory,</w:t>
-      </w:r>
-      <w:r>
-        <w:t xml:space="preserve"> </w:t>
-      </w:r>
-      <w:r>
-        <w:t xml:space="preserve">Zipf (1949)</w:t>
-      </w:r>
-      <w:r>
-        <w:t xml:space="preserve">’s Law about the hierarchy of places, and</w:t>
-      </w:r>
-      <w:r>
-        <w:t xml:space="preserve"> </w:t>
-      </w:r>
-      <w:r>
-        <w:t xml:space="preserve">Lösch (1967)</w:t>
-      </w:r>
-      <w:r>
-        <w:t xml:space="preserve">’s theory about firms</w:t>
-      </w:r>
-      <w:r>
-        <w:t xml:space="preserve">’</w:t>
-      </w:r>
-      <w:r>
-        <w:t xml:space="preserve"> </w:t>
-      </w:r>
-      <w:r>
-        <w:t xml:space="preserve">location decisions and the spatial competition between them, explain how locators compete for the sites with higher accessibility.</w:t>
+        <w:t xml:space="preserve">To avoid the</w:t>
+      </w:r>
+      <w:r>
+        <w:t xml:space="preserve"> </w:t>
+      </w:r>
+      <w:r>
+        <w:rPr>
+          <w:b/>
+        </w:rPr>
+        <w:t xml:space="preserve">Prisoner’s Dilemma</w:t>
+      </w:r>
+      <w:r>
+        <w:t xml:space="preserve">, a mechanism should let players consider their effects on others, care about the future payoffs, and play a Pareto efficient strategy. The investment and subsidies in transit show collective rationality for lower total social travel costs by a high transit mode share.</w:t>
+      </w:r>
+      <w:r>
+        <w:t xml:space="preserve"> </w:t>
+      </w:r>
+      <w:r>
+        <w:t xml:space="preserve">The</w:t>
+      </w:r>
+      <w:r>
+        <w:t xml:space="preserve"> </w:t>
+      </w:r>
+      <w:r>
+        <w:rPr>
+          <w:b/>
+        </w:rPr>
+        <w:t xml:space="preserve">Mohring Effect</w:t>
+      </w:r>
+      <w:r>
+        <w:t xml:space="preserve"> </w:t>
+      </w:r>
+      <w:r>
+        <w:t xml:space="preserve">states that when bus frequency increases on a given route, users benefit from reduced waiting times. An increasing returns property of networks leads to a positive feedback loop.</w:t>
       </w:r>
     </w:p>
     <w:p>
@@ -183,59 +195,7 @@
         <w:pStyle w:val="BodyText"/>
       </w:pPr>
       <w:r>
-        <w:t xml:space="preserve">As a model of New Economic Geography (NEG), agglomeration economies</w:t>
-      </w:r>
-      <w:r>
-        <w:t xml:space="preserve"> </w:t>
-      </w:r>
-      <w:r>
-        <w:t xml:space="preserve">(Fujita, Krugman, and Venables 2001)</w:t>
-      </w:r>
-      <w:r>
-        <w:t xml:space="preserve"> </w:t>
-      </w:r>
-      <w:r>
-        <w:t xml:space="preserve">provide another type of explanation. Some positive inter-firm externalities, information spillovers, local non-traded inputs, and a local skilled labor pool, explain clusters of employment such as edge cities, suburban activity centers, secondary business districts, and polynucleated city.</w:t>
-      </w:r>
-    </w:p>
-    <w:p>
-      <w:pPr>
-        <w:pStyle w:val="BodyText"/>
-      </w:pPr>
-      <w:r>
-        <w:t xml:space="preserve">Accessibility works for both types of theory. Spatial proximity to the workforce, supplier, or consumer can reduce transaction costs.</w:t>
-      </w:r>
-      <w:r>
-        <w:t xml:space="preserve"> </w:t>
-      </w:r>
-      <w:r>
-        <w:t xml:space="preserve">Levinson and Krizek (2018)</w:t>
-      </w:r>
-      <w:r>
-        <w:t xml:space="preserve"> </w:t>
-      </w:r>
-      <w:r>
-        <w:t xml:space="preserve">list ten factors</w:t>
-      </w:r>
-      <w:r>
-        <w:rPr>
-          <w:rStyle w:val="FootnoteReference"/>
-        </w:rPr>
-        <w:footnoteReference w:id="20"/>
-      </w:r>
-      <w:r>
-        <w:t xml:space="preserve"> </w:t>
-      </w:r>
-      <w:r>
-        <w:t xml:space="preserve">which affect the location decision and rate of development. In the authors’ words, all relate to accessibility in some ways.</w:t>
-      </w:r>
-    </w:p>
-    <w:p>
-      <w:pPr>
-        <w:pStyle w:val="BodyText"/>
-      </w:pPr>
-      <w:r>
-        <w:t xml:space="preserve">Economies of agglomeration are also the driving force to break the jobs-housing balance. Residences and firms are competing for the same land. Although job and workers are largely in balance at the metropolitan level, they are always imbalanced inside metropolitan. Even jobs-worker are balanced in number by some policy or design; the workforce may not be compatible with local jobs, which is called spatial mismatch.</w:t>
+        <w:t xml:space="preserve">Transit supply and demand have two stable states: One at high wait time yields zero ridership, which returns high wait time. Another at low wait time produces high ridership, which returns low wait times. The interim states are not stable and need large subsidies to prop them up.</w:t>
       </w:r>
     </w:p>
     <w:p>
@@ -247,7 +207,7 @@
         </w:numPr>
       </w:pPr>
       <w:r>
-        <w:t xml:space="preserve">Gentrification and displacement</w:t>
+        <w:t xml:space="preserve">Describing people’s travel</w:t>
       </w:r>
     </w:p>
     <w:p>
@@ -255,16 +215,25 @@
         <w:pStyle w:val="FirstParagraph"/>
       </w:pPr>
       <w:r>
-        <w:t xml:space="preserve">Gentrification and displacement are the consequences of this imbalance.</w:t>
-      </w:r>
-      <w:r>
-        <w:t xml:space="preserve"> </w:t>
-      </w:r>
-      <w:r>
-        <w:t xml:space="preserve">Zuk et al. (2015)</w:t>
-      </w:r>
-      <w:r>
-        <w:t xml:space="preserve">’s literature review analyses the definitions of gentrification and replacement. The authors also examine the approaches to measuring gentrification and displacement. In the end, the authors emphasize the role of public investments in transportation infrastructure on neighborhood change.</w:t>
+        <w:t xml:space="preserve">In Chapter.6,</w:t>
+      </w:r>
+      <w:r>
+        <w:t xml:space="preserve"> </w:t>
+      </w:r>
+      <w:r>
+        <w:t xml:space="preserve">Levinson and Krizek (2018)</w:t>
+      </w:r>
+      <w:r>
+        <w:t xml:space="preserve"> </w:t>
+      </w:r>
+      <w:r>
+        <w:t xml:space="preserve">describe and explain people’s time spent on activities and transportation. The destination characteristics strongly influence trip characteristics. These descriptions only let us realize the complexity of travel behaviors. It’s still hard to understand and measure the whole process of trips. The analysts use several strategies to understand the time spent in travel. Work versus non-work trips, simple versus complex tours, there are many dimensions of travel.</w:t>
+      </w:r>
+      <w:r>
+        <w:t xml:space="preserve"> </w:t>
+      </w:r>
+      <w:r>
+        <w:t xml:space="preserve">The common methods include calculating the distance, number of trips, and the mode of travel. Measures can be averaged at different levels from a single individual to a household, to transportation analysis zones, or even to entire metropolitan regions. Hagerstrand’s Space-Time Prism provides a powerful method for representing the relationships among activities, individual trips, and total travel.</w:t>
       </w:r>
     </w:p>
     <w:p>
@@ -272,178 +241,51 @@
         <w:pStyle w:val="BodyText"/>
       </w:pPr>
       <w:r>
-        <w:t xml:space="preserve">In hedonic models, increasing housing price is a positive signal responding the infrastructure improvement. In another perspective, some scholars find higher housing price is a causal factor associated with the gentrification. The distinction in three types of displacement pressure can explain the phenomenon in some way. Disinvestment, Reinvestment, and enhanced market competition result in the involuntary displacement, which can occur even in the absence of gentrification. Previous studies cannot establish a relationship between gentrification and displacement. The authors suggest that future research should examine more aspects except for home price increases, and should explore the impact of public investment on commercial change, employment partners, affordability of goods and services, and change in clientele.</w:t>
+        <w:t xml:space="preserve">“</w:t>
+      </w:r>
+      <w:r>
+        <w:t xml:space="preserve">Travel is a derived demand, and therefore we only do it when we want to get somewhere else or when necessary.</w:t>
+      </w:r>
+      <w:r>
+        <w:t xml:space="preserve">”</w:t>
+      </w:r>
+      <w:r>
+        <w:t xml:space="preserve"> </w:t>
+      </w:r>
+      <w:r>
+        <w:t xml:space="preserve">In other words, how complex people’s activities determine how complex people’s travels are. Hamilton suggests that people’s actual commutes were eight times longer than model-predicted values for shortest commutes. It is not strange that</w:t>
+      </w:r>
+      <w:r>
+        <w:t xml:space="preserve"> </w:t>
+      </w:r>
+      <w:r>
+        <w:t xml:space="preserve">“</w:t>
+      </w:r>
+      <w:r>
+        <w:t xml:space="preserve">even the most robust models that predict travel distance just explain less than 30 percent of the observed variation.</w:t>
+      </w:r>
+      <w:r>
+        <w:t xml:space="preserve">”</w:t>
+      </w:r>
+      <w:r>
+        <w:t xml:space="preserve"> </w:t>
+      </w:r>
+      <w:r>
+        <w:t xml:space="preserve">The concoction of behaviors is difficult to predict.</w:t>
       </w:r>
     </w:p>
     <w:p>
       <w:pPr>
-        <w:pStyle w:val="BodyText"/>
-      </w:pPr>
-      <w:r>
-        <w:t xml:space="preserve">Since violence has plummeted dramatically since the 1990s,</w:t>
-      </w:r>
-      <w:r>
-        <w:t xml:space="preserve"> </w:t>
-      </w:r>
-      <w:r>
-        <w:t xml:space="preserve">Sharkey (2018)</w:t>
-      </w:r>
-      <w:r>
-        <w:t xml:space="preserve"> </w:t>
-      </w:r>
-      <w:r>
-        <w:t xml:space="preserve">argues that gentrification has brought unrecognized benefits to the poor in many cities. Sharkey also says that</w:t>
-      </w:r>
-      <w:r>
-        <w:t xml:space="preserve"> </w:t>
-      </w:r>
-      <w:r>
-        <w:t xml:space="preserve">“</w:t>
-      </w:r>
-      <w:r>
-        <w:t xml:space="preserve">the relative lack of income mobility at the neighborhood level across the USA challenges the narrative of rampant gentrification.</w:t>
-      </w:r>
-      <w:r>
-        <w:t xml:space="preserve">”</w:t>
-      </w:r>
-      <w:r>
-        <w:t xml:space="preserve"> </w:t>
-      </w:r>
-      <w:r>
-        <w:t xml:space="preserve">(</w:t>
-      </w:r>
-      <w:r>
-        <w:rPr>
-          <w:b/>
-        </w:rPr>
-        <w:t xml:space="preserve">???</w:t>
-      </w:r>
-      <w:r>
-        <w:t xml:space="preserve">)</w:t>
-      </w:r>
-      <w:r>
-        <w:t xml:space="preserve">’s study shows that, rather than public investment, neighborhood inequality is an important driver and mediator of urban transformation. The discussion should focus on neighborhood structure which is</w:t>
-      </w:r>
-      <w:r>
-        <w:t xml:space="preserve"> </w:t>
-      </w:r>
-      <w:r>
-        <w:t xml:space="preserve">“</w:t>
-      </w:r>
-      <w:r>
-        <w:t xml:space="preserve">a persistent feature of urban systems that exert causal effects on a wide variety of everyday life.</w:t>
-      </w:r>
-      <w:r>
-        <w:t xml:space="preserve">”</w:t>
-      </w:r>
-      <w:r>
-        <w:t xml:space="preserve"> </w:t>
-      </w:r>
-      <w:r>
-        <w:t xml:space="preserve">The research of transportation and land use should not only observe where people live, but also observe where they travel throughout a city and to whom they are exposed by visits from others.</w:t>
-      </w:r>
+        <w:pStyle w:val="Heading1"/>
+      </w:pPr>
+      <w:bookmarkStart w:id="20" w:name="references"/>
+      <w:r>
+        <w:t xml:space="preserve">References</w:t>
+      </w:r>
+      <w:bookmarkEnd w:id="20"/>
     </w:p>
-    <w:p>
-      <w:pPr>
-        <w:pStyle w:val="Heading1"/>
-      </w:pPr>
-      <w:bookmarkStart w:id="21" w:name="notes"/>
-      <w:r>
-        <w:t xml:space="preserve">Notes</w:t>
-      </w:r>
-      <w:bookmarkEnd w:id="21"/>
-    </w:p>
-    <w:p>
-      <w:pPr>
-        <w:pStyle w:val="Heading1"/>
-      </w:pPr>
-      <w:bookmarkStart w:id="22" w:name="references"/>
-      <w:r>
-        <w:t xml:space="preserve">References</w:t>
-      </w:r>
-      <w:bookmarkEnd w:id="22"/>
-    </w:p>
-    <w:bookmarkStart w:id="35" w:name="refs"/>
-    <w:bookmarkStart w:id="23" w:name="ref-alonso1960theory"/>
-    <w:p>
-      <w:pPr>
-        <w:pStyle w:val="Bibliography"/>
-      </w:pPr>
-      <w:r>
-        <w:t xml:space="preserve">Alonso, William. 1960. “A Theory of the Urban Land Market.”</w:t>
-      </w:r>
-      <w:r>
-        <w:t xml:space="preserve"> </w:t>
-      </w:r>
-      <w:r>
-        <w:rPr>
-          <w:i/>
-        </w:rPr>
-        <w:t xml:space="preserve">Papers in Regional Science</w:t>
-      </w:r>
-      <w:r>
-        <w:t xml:space="preserve"> </w:t>
-      </w:r>
-      <w:r>
-        <w:t xml:space="preserve">6 (1). Wiley Online Library: 149–57.</w:t>
-      </w:r>
-    </w:p>
-    <w:bookmarkEnd w:id="23"/>
-    <w:bookmarkStart w:id="24" w:name="ref-christaller1966central"/>
-    <w:p>
-      <w:pPr>
-        <w:pStyle w:val="Bibliography"/>
-      </w:pPr>
-      <w:r>
-        <w:t xml:space="preserve">Christaller, Walter. 1966.</w:t>
-      </w:r>
-      <w:r>
-        <w:t xml:space="preserve"> </w:t>
-      </w:r>
-      <w:r>
-        <w:rPr>
-          <w:i/>
-        </w:rPr>
-        <w:t xml:space="preserve">Central Places in Southern Germany</w:t>
-      </w:r>
-      <w:r>
-        <w:t xml:space="preserve">. Prentice Hall.</w:t>
-      </w:r>
-    </w:p>
-    <w:bookmarkEnd w:id="24"/>
-    <w:bookmarkStart w:id="25" w:name="ref-fujita2001spatial"/>
-    <w:p>
-      <w:pPr>
-        <w:pStyle w:val="Bibliography"/>
-      </w:pPr>
-      <w:r>
-        <w:t xml:space="preserve">Fujita, Masahisa, Paul R Krugman, and Anthony J Venables. 2001.</w:t>
-      </w:r>
-      <w:r>
-        <w:t xml:space="preserve"> </w:t>
-      </w:r>
-      <w:r>
-        <w:rPr>
-          <w:i/>
-        </w:rPr>
-        <w:t xml:space="preserve">The Spatial Economy: Cities, Regions, and International Trade</w:t>
-      </w:r>
-      <w:r>
-        <w:t xml:space="preserve">. MIT press.</w:t>
-      </w:r>
-    </w:p>
-    <w:bookmarkEnd w:id="25"/>
-    <w:bookmarkStart w:id="26" w:name="ref-ganeshan2005introduction"/>
-    <w:p>
-      <w:pPr>
-        <w:pStyle w:val="Bibliography"/>
-      </w:pPr>
-      <w:r>
-        <w:t xml:space="preserve">Ganeshan, R, and TP Harrison. 2005. “An Introduction to Supply Chain Management. Http.”</w:t>
-      </w:r>
-    </w:p>
-    <w:bookmarkEnd w:id="26"/>
-    <w:bookmarkStart w:id="28" w:name="ref-levinson2018metropolitan"/>
+    <w:bookmarkStart w:id="23" w:name="refs"/>
+    <w:bookmarkStart w:id="22" w:name="ref-levinson2018metropolitan"/>
     <w:p>
       <w:pPr>
         <w:pStyle w:val="Bibliography"/>
@@ -466,7 +308,7 @@
       <w:r>
         <w:t xml:space="preserve"> </w:t>
       </w:r>
-      <w:hyperlink r:id="rId27">
+      <w:hyperlink r:id="rId21">
         <w:r>
           <w:rPr>
             <w:rStyle w:val="Hyperlink"/>
@@ -478,120 +320,8 @@
         <w:t xml:space="preserve">.</w:t>
       </w:r>
     </w:p>
-    <w:bookmarkEnd w:id="28"/>
-    <w:bookmarkStart w:id="30" w:name="ref-litman2017evaluating"/>
-    <w:p>
-      <w:pPr>
-        <w:pStyle w:val="Bibliography"/>
-      </w:pPr>
-      <w:r>
-        <w:t xml:space="preserve">Litman, Todd. 2017.</w:t>
-      </w:r>
-      <w:r>
-        <w:t xml:space="preserve"> </w:t>
-      </w:r>
-      <w:r>
-        <w:rPr>
-          <w:i/>
-        </w:rPr>
-        <w:t xml:space="preserve">Evaluating Accessibility for Transport Planning</w:t>
-      </w:r>
-      <w:r>
-        <w:t xml:space="preserve">. Victoria Transport Policy Institute.</w:t>
-      </w:r>
-      <w:r>
-        <w:t xml:space="preserve"> </w:t>
-      </w:r>
-      <w:hyperlink r:id="rId29">
-        <w:r>
-          <w:rPr>
-            <w:rStyle w:val="Hyperlink"/>
-          </w:rPr>
-          <w:t xml:space="preserve">http://www.vtpi.org/access.pdf</w:t>
-        </w:r>
-      </w:hyperlink>
-      <w:r>
-        <w:t xml:space="preserve">.</w:t>
-      </w:r>
-    </w:p>
-    <w:bookmarkEnd w:id="30"/>
-    <w:bookmarkStart w:id="31" w:name="ref-losch1967economics"/>
-    <w:p>
-      <w:pPr>
-        <w:pStyle w:val="Bibliography"/>
-      </w:pPr>
-      <w:r>
-        <w:t xml:space="preserve">Lösch, August. 1967.</w:t>
-      </w:r>
-      <w:r>
-        <w:t xml:space="preserve"> </w:t>
-      </w:r>
-      <w:r>
-        <w:rPr>
-          <w:i/>
-        </w:rPr>
-        <w:t xml:space="preserve">The Economics of Location</w:t>
-      </w:r>
-      <w:r>
-        <w:t xml:space="preserve">. New York, John Wiley.</w:t>
-      </w:r>
-    </w:p>
-    <w:bookmarkEnd w:id="31"/>
-    <w:bookmarkStart w:id="32" w:name="ref-sharkey2018uneasy"/>
-    <w:p>
-      <w:pPr>
-        <w:pStyle w:val="Bibliography"/>
-      </w:pPr>
-      <w:r>
-        <w:t xml:space="preserve">Sharkey, Patrick. 2018.</w:t>
-      </w:r>
-      <w:r>
-        <w:t xml:space="preserve"> </w:t>
-      </w:r>
-      <w:r>
-        <w:rPr>
-          <w:i/>
-        </w:rPr>
-        <w:t xml:space="preserve">Uneasy Peace: The Great Crime Decline, the Renewal of City Life, and the Next War on Violence</w:t>
-      </w:r>
-      <w:r>
-        <w:t xml:space="preserve">. WW Norton &amp; Company.</w:t>
-      </w:r>
-    </w:p>
-    <w:bookmarkEnd w:id="32"/>
-    <w:bookmarkStart w:id="33" w:name="ref-zipf1949human"/>
-    <w:p>
-      <w:pPr>
-        <w:pStyle w:val="Bibliography"/>
-      </w:pPr>
-      <w:r>
-        <w:t xml:space="preserve">Zipf, George Kingsley. 1949. “Human Behavior and the Principle of Least Effort.” addison-wesley press.</w:t>
-      </w:r>
-    </w:p>
-    <w:bookmarkEnd w:id="33"/>
-    <w:bookmarkStart w:id="34" w:name="ref-zuk2015gentrification"/>
-    <w:p>
-      <w:pPr>
-        <w:pStyle w:val="Bibliography"/>
-      </w:pPr>
-      <w:r>
-        <w:t xml:space="preserve">Zuk, Miriam, Ariel H Bierbaum, Karen Chapple, Karolina Gorska, Anastasia Loukaitou-Sideris, Paul Ong, and Trevor Thomas. 2015. “Gentrification, Displacement and the Role of Public Investment: A Literature Review.” In</w:t>
-      </w:r>
-      <w:r>
-        <w:t xml:space="preserve"> </w:t>
-      </w:r>
-      <w:r>
-        <w:rPr>
-          <w:i/>
-        </w:rPr>
-        <w:t xml:space="preserve">Federal Reserve Bank of San Francisco</w:t>
-      </w:r>
-      <w:r>
-        <w:t xml:space="preserve">. Vol. 32.</w:t>
-      </w:r>
-    </w:p>
-    <w:bookmarkEnd w:id="34"/>
-    <w:bookmarkEnd w:id="35"/>
+    <w:bookmarkEnd w:id="22"/>
+    <w:bookmarkEnd w:id="23"/>
     <w:sectPr/>
   </w:body>
 </w:document>
@@ -614,85 +344,6 @@
     <w:p>
       <w:r>
         <w:separator/>
-      </w:r>
-    </w:p>
-  </w:footnote>
-  <w:footnote w:id="20">
-    <w:p>
-      <w:pPr>
-        <w:pStyle w:val="FootnoteText"/>
-      </w:pPr>
-      <w:r>
-        <w:rPr>
-          <w:rStyle w:val="FootnoteReference"/>
-        </w:rPr>
-        <w:footnoteRef/>
-      </w:r>
-      <w:r>
-        <w:t xml:space="preserve"> </w:t>
-      </w:r>
-      <w:r>
-        <w:t xml:space="preserve">The ten factors that affect the location and rate of development:</w:t>
-      </w:r>
-      <w:r>
-        <w:t xml:space="preserve"> </w:t>
-      </w:r>
-      <w:r>
-        <w:t xml:space="preserve">1. market velocity (the general level of activity in a specified market);</w:t>
-      </w:r>
-      <w:r>
-        <w:t xml:space="preserve"> </w:t>
-      </w:r>
-      <w:r>
-        <w:t xml:space="preserve">2. price of land;</w:t>
-      </w:r>
-      <w:r>
-        <w:t xml:space="preserve"> </w:t>
-      </w:r>
-      <w:r>
-        <w:t xml:space="preserve">3. availability of hard infrastructure (capabilities related to roads, water, sewers);</w:t>
-      </w:r>
-      <w:r>
-        <w:t xml:space="preserve"> </w:t>
-      </w:r>
-      <w:r>
-        <w:t xml:space="preserve">4. access choices (intersections, frequency of existing transit services, parking);</w:t>
-      </w:r>
-      <w:r>
-        <w:t xml:space="preserve"> </w:t>
-      </w:r>
-      <w:r>
-        <w:t xml:space="preserve">5. human infrastructure (education of workforce, nearby school quality, housing, daycare);</w:t>
-      </w:r>
-      <w:r>
-        <w:t xml:space="preserve"> </w:t>
-      </w:r>
-      <w:r>
-        <w:t xml:space="preserve">6. physical character (quality surrounding district, vitality, views and vistas);</w:t>
-      </w:r>
-      <w:r>
-        <w:t xml:space="preserve"> </w:t>
-      </w:r>
-      <w:r>
-        <w:t xml:space="preserve">7. environmental quality (healthy air and water);</w:t>
-      </w:r>
-      <w:r>
-        <w:t xml:space="preserve"> </w:t>
-      </w:r>
-      <w:r>
-        <w:t xml:space="preserve">8. predictability (no dramatic changes in zoning or character, appropriate capital improvement plan);</w:t>
-      </w:r>
-      <w:r>
-        <w:t xml:space="preserve"> </w:t>
-      </w:r>
-      <w:r>
-        <w:t xml:space="preserve">9. amenities (parks, restaurants);</w:t>
-      </w:r>
-      <w:r>
-        <w:t xml:space="preserve"> </w:t>
-      </w:r>
-      <w:r>
-        <w:t xml:space="preserve">10. available financing.</w:t>
       </w:r>
     </w:p>
   </w:footnote>

</xml_diff>

<commit_message>
566 HW3 May 9
</commit_message>
<xml_diff>
--- a/docs/usp570/rr_usp570.docx
+++ b/docs/usp570/rr_usp570.docx
@@ -67,7 +67,13 @@
         </w:numPr>
       </w:pPr>
       <w:r>
-        <w:t xml:space="preserve">Evaluation</w:t>
+        <w:t xml:space="preserve">‘</w:t>
+      </w:r>
+      <w:r>
+        <w:t xml:space="preserve">Diamond of Evaluation</w:t>
+      </w:r>
+      <w:r>
+        <w:t xml:space="preserve">’</w:t>
       </w:r>
     </w:p>
     <w:p>
@@ -75,7 +81,31 @@
         <w:pStyle w:val="FirstParagraph"/>
       </w:pPr>
       <w:r>
-        <w:t xml:space="preserve">Levinson and Krizek (2018 Chapter.5)</w:t>
+        <w:t xml:space="preserve">Levinson and Krizek (2018 Chapter.10)</w:t>
+      </w:r>
+      <w:r>
+        <w:t xml:space="preserve"> </w:t>
+      </w:r>
+      <w:r>
+        <w:t xml:space="preserve">introduced five criteria for evaluating transportation and land use planning, which are called the Diamond of Evaluation comprising the five</w:t>
+      </w:r>
+      <w:r>
+        <w:t xml:space="preserve"> </w:t>
+      </w:r>
+      <w:r>
+        <w:t xml:space="preserve">“</w:t>
+      </w:r>
+      <w:r>
+        <w:t xml:space="preserve">Es.</w:t>
+      </w:r>
+      <w:r>
+        <w:t xml:space="preserve">”</w:t>
+      </w:r>
+      <w:r>
+        <w:t xml:space="preserve"> </w:t>
+      </w:r>
+      <w:r>
+        <w:t xml:space="preserve">Efficiency and equity are the classic perspectives of analysis. Environmental impacts are also a widely accepted perspective. The measures of experience involves some comprehensive factors. The last criterion, expediency, is more like a mechanism for decision-making and weighing the options. The five points of view reflect the complexity of urban transportation and land use system and then result in differing claims or proposed solutions. The author also mentioned another evaluation paradigm, which including four types of architecture (functional, physical, technical, and dynamic operational) and four attributes (robustness, adaptability, flexibility, and scalability).</w:t>
       </w:r>
     </w:p>
     <w:p>
@@ -87,7 +117,7 @@
         </w:numPr>
       </w:pPr>
       <w:r>
-        <w:t xml:space="preserve">Replace with VMT</w:t>
+        <w:t xml:space="preserve">Replacing LOS with VMT</w:t>
       </w:r>
     </w:p>
     <w:p>
@@ -95,13 +125,98 @@
         <w:pStyle w:val="FirstParagraph"/>
       </w:pPr>
       <w:r>
-        <w:t xml:space="preserve">In Chapter.6,</w:t>
+        <w:t xml:space="preserve">Senate Bill 743 in California is a meaningful change in environmental impact assessment. It replaced the previous measure of auto congestion, level of service (LOS), with vehicle miles traveled (VMT). From the perspective of efficiency, policy-makers and public realized relying on LOS is not the solution but reinforces the traffic problems. Road supplement will never catch up the growth of demand, enforce the auto dependency, and</w:t>
       </w:r>
       <w:r>
         <w:t xml:space="preserve"> </w:t>
       </w:r>
       <w:r>
-        <w:t xml:space="preserve">Levinson and Krizek (2018)</w:t>
+        <w:t xml:space="preserve">“</w:t>
+      </w:r>
+      <w:r>
+        <w:t xml:space="preserve">trap cities in an endless cycle of road-widening projects.</w:t>
+      </w:r>
+      <w:r>
+        <w:t xml:space="preserve">”</w:t>
+      </w:r>
+      <w:r>
+        <w:t xml:space="preserve"> </w:t>
+      </w:r>
+      <w:r>
+        <w:t xml:space="preserve">The evaluation of efficiency also should focus on people’s needs and activities, consider the regional effects, long-term goals of transportation and land use as a whole, not limit in road network itself. The VMT metric relies on fewer assumptions and is cheaper. Moreover, VMT can better reflect the outcomes in regional scale, can capture a variety of widely recognized negative social, environmental, and land-use impacts.</w:t>
+      </w:r>
+    </w:p>
+    <w:p>
+      <w:pPr>
+        <w:pStyle w:val="Compact"/>
+        <w:numPr>
+          <w:numId w:val="1003"/>
+          <w:ilvl w:val="0"/>
+        </w:numPr>
+      </w:pPr>
+      <w:r>
+        <w:t xml:space="preserve">Discussion: Diamond or Onion?</w:t>
+      </w:r>
+    </w:p>
+    <w:p>
+      <w:pPr>
+        <w:pStyle w:val="FirstParagraph"/>
+      </w:pPr>
+      <w:r>
+        <w:t xml:space="preserve">Thinking of the relationship between the five</w:t>
+      </w:r>
+      <w:r>
+        <w:t xml:space="preserve"> </w:t>
+      </w:r>
+      <w:r>
+        <w:t xml:space="preserve">‘</w:t>
+      </w:r>
+      <w:r>
+        <w:t xml:space="preserve">Es</w:t>
+      </w:r>
+      <w:r>
+        <w:t xml:space="preserve">’</w:t>
+      </w:r>
+      <w:r>
+        <w:t xml:space="preserve">, I find an onion structure may better describe the relationship among them. The five</w:t>
+      </w:r>
+      <w:r>
+        <w:t xml:space="preserve"> </w:t>
+      </w:r>
+      <w:r>
+        <w:t xml:space="preserve">‘</w:t>
+      </w:r>
+      <w:r>
+        <w:t xml:space="preserve">Es</w:t>
+      </w:r>
+      <w:r>
+        <w:t xml:space="preserve">’</w:t>
+      </w:r>
+      <w:r>
+        <w:t xml:space="preserve"> </w:t>
+      </w:r>
+      <w:r>
+        <w:t xml:space="preserve">don’t play equal roles. Efficiency is the primary power of running, the core value of evaluation. Other outlayers such as equity, environment, and expediency are adjustment tools to make the assessment more complete. We know a single perspective of efficiency is imperfect. However, a single perspective of environment or expediency doesn’t work. In the process of decision-making, efficiency is step one. We first need to prove the benefits and then consider the options for improving equity and other issues. If putting equity or environment on the central place and treating efficiency as an ancillary position, the whole system will slow down even break up. In the case of SB 743 in California, GHG emissions reduction, human health, and economic growth are the primary reason, which all belong to the generalized range of efficiency. Less VMT responses the modal equity but doesn’t help other equity issues like</w:t>
+      </w:r>
+      <w:r>
+        <w:t xml:space="preserve"> </w:t>
+      </w:r>
+      <w:r>
+        <w:t xml:space="preserve">“</w:t>
+      </w:r>
+      <w:r>
+        <w:t xml:space="preserve">the last ones in are the ones who pay.</w:t>
+      </w:r>
+      <w:r>
+        <w:t xml:space="preserve">”</w:t>
+      </w:r>
+    </w:p>
+    <w:p>
+      <w:pPr>
+        <w:pStyle w:val="BodyText"/>
+      </w:pPr>
+      <w:r>
+        <w:t xml:space="preserve">It is necessary to clarify that using partial or short-term efficiency to evaluate a project is a misunderstanding. The case of SB 743 shows that we admit the one-sided traffic efficiency doesn’t represent social efficiency and even hurt the overall and long-term efficiency. This is the primary reason for the change. Coming back to the five attributes of good measures of effectiveness, VMT is clear, calculable, and comparable. But it is more like an indicator that less is better. It can’t tell us the whole gain and loss. The utility by economists is still the best measure for the transport–land use system. Some economic concepts and methods, such as the value of a statistical life (VSL) and the cost of climate change, try to integrate the different perspectives and provide a uniform metric as wide as possible. Expediency says that, currently, VMT is the best criteria among the available tools in determining the transportation impacts of projects at the local level.</w:t>
       </w:r>
     </w:p>
     <w:p>
@@ -501,6 +616,9 @@
     <w:abstractNumId w:val="991"/>
   </w:num>
   <w:num w:numId="1002">
+    <w:abstractNumId w:val="991"/>
+  </w:num>
+  <w:num w:numId="1003">
     <w:abstractNumId w:val="991"/>
   </w:num>
 </w:numbering>

</xml_diff>